<commit_message>
Done with technical report
</commit_message>
<xml_diff>
--- a/Technical_Report.docx
+++ b/Technical_Report.docx
@@ -2,7 +2,6 @@
 <file path=word/document.xml><?xml version="1.0" encoding="utf-8"?>
 <w:document xmlns:wpc="http://schemas.microsoft.com/office/word/2010/wordprocessingCanvas" xmlns:cx="http://schemas.microsoft.com/office/drawing/2014/chartex" xmlns:cx1="http://schemas.microsoft.com/office/drawing/2015/9/8/chartex" xmlns:cx2="http://schemas.microsoft.com/office/drawing/2015/10/21/chartex" xmlns:cx3="http://schemas.microsoft.com/office/drawing/2016/5/9/chartex" xmlns:cx4="http://schemas.microsoft.com/office/drawing/2016/5/10/chartex" xmlns:cx5="http://schemas.microsoft.com/office/drawing/2016/5/11/chartex" xmlns:cx6="http://schemas.microsoft.com/office/drawing/2016/5/12/chartex" xmlns:cx7="http://schemas.microsoft.com/office/drawing/2016/5/13/chartex" xmlns:cx8="http://schemas.microsoft.com/office/drawing/2016/5/14/chartex" xmlns:mc="http://schemas.openxmlformats.org/markup-compatibility/2006" xmlns:aink="http://schemas.microsoft.com/office/drawing/2016/ink" xmlns:am3d="http://schemas.microsoft.com/office/drawing/2017/model3d" xmlns:o="urn:schemas-microsoft-com:office:office" xmlns:r="http://schemas.openxmlformats.org/officeDocument/2006/relationships" xmlns:m="http://schemas.openxmlformats.org/officeDocument/2006/math" xmlns:v="urn:schemas-microsoft-com:vml" xmlns:wp14="http://schemas.microsoft.com/office/word/2010/wordprocessingDrawing" xmlns:wp="http://schemas.openxmlformats.org/drawingml/2006/wordprocessingDrawing" xmlns:w10="urn:schemas-microsoft-com:office:word" xmlns:w="http://schemas.openxmlformats.org/wordprocessingml/2006/main" xmlns:w14="http://schemas.microsoft.com/office/word/2010/wordml" xmlns:w15="http://schemas.microsoft.com/office/word/2012/wordml" xmlns:w16se="http://schemas.microsoft.com/office/word/2015/wordml/symex" xmlns:wpg="http://schemas.microsoft.com/office/word/2010/wordprocessingGroup" xmlns:wpi="http://schemas.microsoft.com/office/word/2010/wordprocessingInk" xmlns:wne="http://schemas.microsoft.com/office/word/2006/wordml" xmlns:wps="http://schemas.microsoft.com/office/word/2010/wordprocessingShape" mc:Ignorable="w14 w15 w16se wp14">
   <w:body>
-    <w:p/>
     <w:p>
       <w:pPr>
         <w:jc w:val="center"/>
@@ -155,7 +154,23 @@
           <w:sz w:val="24"/>
           <w:szCs w:val="24"/>
         </w:rPr>
-        <w:t xml:space="preserve">are potentially suffering from tainted water, partially because information is not being circulated effectively as it eventually was in Flint.  In 2017, </w:t>
+        <w:t>are potentiall</w:t>
+      </w:r>
+      <w:r>
+        <w:rPr>
+          <w:rFonts w:cstheme="minorHAnsi"/>
+          <w:sz w:val="24"/>
+          <w:szCs w:val="24"/>
+        </w:rPr>
+        <w:t xml:space="preserve">y suffering from tainted water.  This is </w:t>
+      </w:r>
+      <w:r>
+        <w:rPr>
+          <w:rFonts w:cstheme="minorHAnsi"/>
+          <w:sz w:val="24"/>
+          <w:szCs w:val="24"/>
+        </w:rPr>
+        <w:t xml:space="preserve">partially because information is not being circulated effectively as it eventually was in Flint.  In 2017, </w:t>
       </w:r>
       <w:r>
         <w:rPr>
@@ -189,14 +204,6 @@
           <w:szCs w:val="24"/>
         </w:rPr>
         <w:instrText xml:space="preserve"> ADDIN EN.CITE &lt;EndNote&gt;&lt;Cite ExcludeAuth="1" ExcludeYear="1" Hidden="1"&gt;&lt;Author&gt;CDC&lt;/Author&gt;&lt;Year&gt;2016&lt;/Year&gt;&lt;RecNum&gt;223&lt;/RecNum&gt;&lt;record&gt;&lt;rec-number&gt;223&lt;/rec-number&gt;&lt;foreign-keys&gt;&lt;key app="EN" db-id="22v0tad98ftpz4ef9w9x2ze1z2tzwvv2fapf" timestamp="1481842555"&gt;223&lt;/key&gt;&lt;/foreign-keys&gt;&lt;ref-type name="Web Page"&gt;12&lt;/ref-type&gt;&lt;contributors&gt;&lt;authors&gt;&lt;author&gt;CDC&lt;/author&gt;&lt;/authors&gt;&lt;/contributors&gt;&lt;titles&gt;&lt;title&gt;Advice for people living in or traveling to Brownsville, Texas&lt;/title&gt;&lt;/titles&gt;&lt;number&gt;December 15, 2016&lt;/number&gt;&lt;dates&gt;&lt;year&gt;2016&lt;/year&gt;&lt;pub-dates&gt;&lt;date&gt;December 14, 2016&lt;/date&gt;&lt;/pub-dates&gt;&lt;/dates&gt;&lt;publisher&gt;CDC&lt;/publisher&gt;&lt;urls&gt;&lt;related-urls&gt;&lt;url&gt;https://www.cdc.gov/zika/intheus/texas-update.html&lt;/url&gt;&lt;/related-urls&gt;&lt;/urls&gt;&lt;/record&gt;&lt;/Cite&gt;&lt;/EndNote&gt;</w:instrText>
-      </w:r>
-      <w:r>
-        <w:rPr>
-          <w:rFonts w:cstheme="minorHAnsi"/>
-          <w:sz w:val="24"/>
-          <w:szCs w:val="24"/>
-        </w:rPr>
-        <w:fldChar w:fldCharType="separate"/>
       </w:r>
       <w:r>
         <w:rPr>
@@ -346,7 +353,47 @@
           <w:sz w:val="24"/>
           <w:szCs w:val="24"/>
         </w:rPr>
-        <w:t xml:space="preserve">Avian Influenza H7N9, </w:t>
+        <w:t>Avian Influenza H7N9, Fever, Environme</w:t>
+      </w:r>
+      <w:r>
+        <w:rPr>
+          <w:rFonts w:cstheme="minorHAnsi"/>
+          <w:sz w:val="24"/>
+          <w:szCs w:val="24"/>
+        </w:rPr>
+        <w:t xml:space="preserve">ntal, Foodborne Illness, etc.).  Information collected from </w:t>
+      </w:r>
+      <w:r>
+        <w:rPr>
+          <w:rFonts w:cstheme="minorHAnsi"/>
+          <w:sz w:val="24"/>
+          <w:szCs w:val="24"/>
+        </w:rPr>
+        <w:t xml:space="preserve">the </w:t>
+      </w:r>
+      <w:r>
+        <w:rPr>
+          <w:rFonts w:cstheme="minorHAnsi"/>
+          <w:sz w:val="24"/>
+          <w:szCs w:val="24"/>
+        </w:rPr>
+        <w:t>tool</w:t>
+      </w:r>
+      <w:r>
+        <w:rPr>
+          <w:rFonts w:cstheme="minorHAnsi"/>
+          <w:sz w:val="24"/>
+          <w:szCs w:val="24"/>
+        </w:rPr>
+        <w:t xml:space="preserve"> </w:t>
+      </w:r>
+      <w:r>
+        <w:rPr>
+          <w:rFonts w:cstheme="minorHAnsi"/>
+          <w:sz w:val="24"/>
+          <w:szCs w:val="24"/>
+        </w:rPr>
+        <w:t xml:space="preserve">is curated </w:t>
       </w:r>
       <w:r>
         <w:rPr>
@@ -355,47 +402,7 @@
           <w:szCs w:val="24"/>
         </w:rPr>
         <w:lastRenderedPageBreak/>
-        <w:t>Fever, Environme</w:t>
-      </w:r>
-      <w:r>
-        <w:rPr>
-          <w:rFonts w:cstheme="minorHAnsi"/>
-          <w:sz w:val="24"/>
-          <w:szCs w:val="24"/>
-        </w:rPr>
-        <w:t xml:space="preserve">ntal, Foodborne Illness, etc.).  Information collected from </w:t>
-      </w:r>
-      <w:r>
-        <w:rPr>
-          <w:rFonts w:cstheme="minorHAnsi"/>
-          <w:sz w:val="24"/>
-          <w:szCs w:val="24"/>
-        </w:rPr>
-        <w:t xml:space="preserve">the </w:t>
-      </w:r>
-      <w:r>
-        <w:rPr>
-          <w:rFonts w:cstheme="minorHAnsi"/>
-          <w:sz w:val="24"/>
-          <w:szCs w:val="24"/>
-        </w:rPr>
-        <w:t>tool</w:t>
-      </w:r>
-      <w:r>
-        <w:rPr>
-          <w:rFonts w:cstheme="minorHAnsi"/>
-          <w:sz w:val="24"/>
-          <w:szCs w:val="24"/>
-        </w:rPr>
-        <w:t xml:space="preserve"> </w:t>
-      </w:r>
-      <w:r>
-        <w:rPr>
-          <w:rFonts w:cstheme="minorHAnsi"/>
-          <w:sz w:val="24"/>
-          <w:szCs w:val="24"/>
-        </w:rPr>
-        <w:t xml:space="preserve">is curated by humans knowledgeable in public health and edits the data to increase information accuracy and/or correct information that is misclassified by the HealthMap.  A .csv file of “Waterborne Illness” alerts </w:t>
+        <w:t xml:space="preserve">by humans knowledgeable in public health and edits the data to increase information accuracy and/or correct information that is misclassified by the HealthMap.  A .csv file of “Waterborne Illness” alerts </w:t>
       </w:r>
       <w:r>
         <w:rPr>
@@ -435,23 +442,79 @@
           <w:sz w:val="24"/>
           <w:szCs w:val="24"/>
         </w:rPr>
-        <w:t xml:space="preserve">ace.  The columns </w:t>
-      </w:r>
-      <w:r>
-        <w:rPr>
-          <w:rFonts w:cstheme="minorHAnsi"/>
-          <w:sz w:val="24"/>
-          <w:szCs w:val="24"/>
-        </w:rPr>
-        <w:t>included a URL to the original link pulled from the HealthMap that held the news art</w:t>
-      </w:r>
-      <w:r>
-        <w:rPr>
-          <w:rFonts w:cstheme="minorHAnsi"/>
-          <w:sz w:val="24"/>
-          <w:szCs w:val="24"/>
-        </w:rPr>
-        <w:t>icle referencing the location, a h</w:t>
+        <w:t xml:space="preserve">ace.  </w:t>
+      </w:r>
+      <w:r>
+        <w:rPr>
+          <w:rFonts w:cstheme="minorHAnsi"/>
+          <w:sz w:val="24"/>
+          <w:szCs w:val="24"/>
+        </w:rPr>
+        <w:t xml:space="preserve">A </w:t>
+      </w:r>
+      <w:r>
+        <w:rPr>
+          <w:rFonts w:cstheme="minorHAnsi"/>
+          <w:sz w:val="24"/>
+          <w:szCs w:val="24"/>
+        </w:rPr>
+        <w:t>URL to the original link pulled from the HealthMap that</w:t>
+      </w:r>
+      <w:r>
+        <w:rPr>
+          <w:rFonts w:cstheme="minorHAnsi"/>
+          <w:sz w:val="24"/>
+          <w:szCs w:val="24"/>
+        </w:rPr>
+        <w:t xml:space="preserve"> ho</w:t>
+      </w:r>
+      <w:r>
+        <w:rPr>
+          <w:rFonts w:cstheme="minorHAnsi"/>
+          <w:sz w:val="24"/>
+          <w:szCs w:val="24"/>
+        </w:rPr>
+        <w:t>ld</w:t>
+      </w:r>
+      <w:r>
+        <w:rPr>
+          <w:rFonts w:cstheme="minorHAnsi"/>
+          <w:sz w:val="24"/>
+          <w:szCs w:val="24"/>
+        </w:rPr>
+        <w:t>s</w:t>
+      </w:r>
+      <w:r>
+        <w:rPr>
+          <w:rFonts w:cstheme="minorHAnsi"/>
+          <w:sz w:val="24"/>
+          <w:szCs w:val="24"/>
+        </w:rPr>
+        <w:t xml:space="preserve"> the news art</w:t>
+      </w:r>
+      <w:r>
+        <w:rPr>
+          <w:rFonts w:cstheme="minorHAnsi"/>
+          <w:sz w:val="24"/>
+          <w:szCs w:val="24"/>
+        </w:rPr>
+        <w:t xml:space="preserve">icle </w:t>
+      </w:r>
+      <w:r>
+        <w:rPr>
+          <w:rFonts w:cstheme="minorHAnsi"/>
+          <w:sz w:val="24"/>
+          <w:szCs w:val="24"/>
+        </w:rPr>
+        <w:t xml:space="preserve">is provided as well as a </w:t>
+      </w:r>
+      <w:r>
+        <w:rPr>
+          <w:rFonts w:cstheme="minorHAnsi"/>
+          <w:sz w:val="24"/>
+          <w:szCs w:val="24"/>
+        </w:rPr>
+        <w:t>h</w:t>
       </w:r>
       <w:r>
         <w:rPr>
@@ -565,15 +628,54 @@
           <w:sz w:val="24"/>
           <w:szCs w:val="24"/>
         </w:rPr>
-        <w:t xml:space="preserve"> from 2016 – 2017 and had previous knowledge about what kind of information was brought into the “Waterborne Illness” alerts.  Most alert relating to boil-orders are classified as “Warning” under the </w:t>
-      </w:r>
-      <w:r>
-        <w:rPr>
-          <w:rFonts w:cstheme="minorHAnsi"/>
-          <w:sz w:val="24"/>
-          <w:szCs w:val="24"/>
-        </w:rPr>
-        <w:br/>
+        <w:t xml:space="preserve"> </w:t>
+      </w:r>
+      <w:r>
+        <w:rPr>
+          <w:rFonts w:cstheme="minorHAnsi"/>
+          <w:sz w:val="24"/>
+          <w:szCs w:val="24"/>
+        </w:rPr>
+        <w:t xml:space="preserve">with the HealthMap from 2016 – 2017 and has </w:t>
+      </w:r>
+      <w:r>
+        <w:rPr>
+          <w:rFonts w:cstheme="minorHAnsi"/>
+          <w:sz w:val="24"/>
+          <w:szCs w:val="24"/>
+        </w:rPr>
+        <w:t>previous knowledge about what kind of information was brought into the “Waterborne Illness” alerts.  Most alert</w:t>
+      </w:r>
+      <w:r>
+        <w:rPr>
+          <w:rFonts w:cstheme="minorHAnsi"/>
+          <w:sz w:val="24"/>
+          <w:szCs w:val="24"/>
+        </w:rPr>
+        <w:t>s</w:t>
+      </w:r>
+      <w:r>
+        <w:rPr>
+          <w:rFonts w:cstheme="minorHAnsi"/>
+          <w:sz w:val="24"/>
+          <w:szCs w:val="24"/>
+        </w:rPr>
+        <w:t xml:space="preserve"> relating to boil-orders are cla</w:t>
+      </w:r>
+      <w:r>
+        <w:rPr>
+          <w:rFonts w:cstheme="minorHAnsi"/>
+          <w:sz w:val="24"/>
+          <w:szCs w:val="24"/>
+        </w:rPr>
+        <w:t xml:space="preserve">ssified as “Warning” under the </w:t>
+      </w:r>
+      <w:r>
+        <w:rPr>
+          <w:rFonts w:cstheme="minorHAnsi"/>
+          <w:sz w:val="24"/>
+          <w:szCs w:val="24"/>
+        </w:rPr>
         <w:t>“Alert Tag.”  Value counts of the type of alert tags are graphed as shown in Figure 1.</w:t>
       </w:r>
     </w:p>
@@ -1110,16 +1212,7 @@
                 <w:sz w:val="24"/>
                 <w:szCs w:val="24"/>
               </w:rPr>
-              <w:t>http://news.google.com/news/url?sa=t&amp;fd=R&amp;ct2=us&amp;usg=AFQjCNGmA0yAoTj-LEPjIRxm5NB9akVvVw&amp;clid=c3a7d30bb8a4878e06b80cf16b898331&amp;cid=52779651867230&amp;ei=Cc7yWaC_H9G7zAKcpws&amp;url=http://murrayledger.com/news/kutcher-tells-council-about-water-situation/article_2020569a-bac6-11e7-82f8-1f4b918f38ae.html</w:t>
-            </w:r>
-            <w:r>
-              <w:rPr>
-                <w:rFonts w:asciiTheme="minorHAnsi" w:hAnsiTheme="minorHAnsi" w:cstheme="minorHAnsi"/>
-                <w:color w:val="000000"/>
-                <w:sz w:val="24"/>
-                <w:szCs w:val="24"/>
-              </w:rPr>
-              <w:t>)</w:t>
+              <w:t>http://news.google.com/news/url?sa=t&amp;fd=R&amp;ct2=us&amp;usg=AFQjCNGmA0yAoTj-LEPjIRxm5NB9akVvVw&amp;clid=c3a7d30bb8a4878e06b80cf16b898331&amp;cid=52779651867230&amp;ei=Cc7yWaC_H9G7zAKcpws&amp;url=http://murrayledger.com/news/kutcher-tells-council-about-water-situation/article_2020569a-bac6-11e7-82f8-1f4b918f38ae.html)</w:t>
             </w:r>
           </w:p>
           <w:p>
@@ -1533,16 +1626,7 @@
                 <w:sz w:val="24"/>
                 <w:szCs w:val="24"/>
               </w:rPr>
-              <w:t xml:space="preserve"> Murray Ledger and Times</w:t>
-            </w:r>
-            <w:r>
-              <w:rPr>
-                <w:rFonts w:asciiTheme="minorHAnsi" w:hAnsiTheme="minorHAnsi" w:cstheme="minorHAnsi"/>
-                <w:color w:val="000000"/>
-                <w:sz w:val="24"/>
-                <w:szCs w:val="24"/>
-              </w:rPr>
-              <w:t>)</w:t>
+              <w:t xml:space="preserve"> Murray Ledger and Times)</w:t>
             </w:r>
           </w:p>
         </w:tc>
@@ -1626,6 +1710,7 @@
       <w:r>
         <w:rPr>
           <w:rFonts w:cstheme="minorHAnsi"/>
+          <w:noProof/>
           <w:sz w:val="24"/>
           <w:szCs w:val="24"/>
         </w:rPr>
@@ -1861,7 +1946,23 @@
         </w:rPr>
         <w:lastRenderedPageBreak/>
         <w:tab/>
-        <w:t xml:space="preserve">Initially, the “Smooshed Parser Extract” column was thought to be the text of the articles in the alerts but the data turned out to be missing many rows with 5,171/7,725 (66.9%) having non-null values.  Furthermore, the values present were of questionable use to determine boil-orders.  To get the text of the articles, each URL was scraped </w:t>
+        <w:t xml:space="preserve">Initially, the “Smooshed Parser Extract” column was thought to be the text of the articles in the alerts but the data turned out to be missing many rows with 5,171/7,725 (66.9%) having non-null values.  Furthermore, the values present were of questionable use </w:t>
+      </w:r>
+      <w:r>
+        <w:rPr>
+          <w:rFonts w:cstheme="minorHAnsi"/>
+          <w:sz w:val="24"/>
+          <w:szCs w:val="24"/>
+        </w:rPr>
+        <w:t>for predicting</w:t>
+      </w:r>
+      <w:r>
+        <w:rPr>
+          <w:rFonts w:cstheme="minorHAnsi"/>
+          <w:sz w:val="24"/>
+          <w:szCs w:val="24"/>
+        </w:rPr>
+        <w:t xml:space="preserve"> boil-orders.  To get the text of the articles, each URL was scraped </w:t>
       </w:r>
       <w:r>
         <w:rPr>
@@ -1917,6 +2018,7 @@
       <w:r>
         <w:rPr>
           <w:rFonts w:cstheme="minorHAnsi"/>
+          <w:noProof/>
           <w:sz w:val="24"/>
           <w:szCs w:val="24"/>
         </w:rPr>
@@ -2083,6 +2185,7 @@
       <w:r>
         <w:rPr>
           <w:rFonts w:cstheme="minorHAnsi"/>
+          <w:noProof/>
           <w:sz w:val="24"/>
           <w:szCs w:val="24"/>
         </w:rPr>
@@ -2336,7 +2439,7 @@
           <w:sz w:val="24"/>
           <w:szCs w:val="24"/>
         </w:rPr>
-        <w:t xml:space="preserve"> articles.  This was done set low to avoid removing potential important words that could differentiate between boil-orders and </w:t>
+        <w:t xml:space="preserve"> articles.  This was set low to avoid removing potential important words that could differentiate between boil-orders and </w:t>
       </w:r>
       <w:proofErr w:type="spellStart"/>
       <w:proofErr w:type="gramStart"/>
@@ -2593,7 +2696,23 @@
           <w:sz w:val="24"/>
           <w:szCs w:val="24"/>
         </w:rPr>
-        <w:t>generated topics by one, until the author could infer multiple nonsensical topics.  The final number of topics was the minimum number resulting in the least number of nonsensical topics.  Figure 4 outlines this process.  The resulting number of topics four with the web scraped data and five for the headline data.</w:t>
+        <w:t xml:space="preserve">generated topics by one, until the author could infer multiple nonsensical topics.  The final number of topics was the minimum number resulting in the least number of nonsensical topics.  Figure 4 outlines this process.  The resulting number of topics </w:t>
+      </w:r>
+      <w:r>
+        <w:rPr>
+          <w:rFonts w:cstheme="minorHAnsi"/>
+          <w:sz w:val="24"/>
+          <w:szCs w:val="24"/>
+        </w:rPr>
+        <w:t xml:space="preserve">was </w:t>
+      </w:r>
+      <w:r>
+        <w:rPr>
+          <w:rFonts w:cstheme="minorHAnsi"/>
+          <w:sz w:val="24"/>
+          <w:szCs w:val="24"/>
+        </w:rPr>
+        <w:t>four with the web scraped data and five for the headline data.</w:t>
       </w:r>
       <w:r>
         <w:rPr>
@@ -2639,6 +2758,9 @@
         </w:rPr>
       </w:pPr>
       <w:r>
+        <w:rPr>
+          <w:noProof/>
+        </w:rPr>
         <w:drawing>
           <wp:anchor distT="0" distB="0" distL="114300" distR="114300" simplePos="0" relativeHeight="251661312" behindDoc="0" locked="0" layoutInCell="1" allowOverlap="1">
             <wp:simplePos x="0" y="0"/>
@@ -2995,6 +3117,14 @@
         </w:rPr>
         <w:t xml:space="preserve"> each LDA generated topic.  The data point with the highest probability of each topic was extracted, read, and compared with the topic inferred by the author to validate the LDA generated topic.</w:t>
       </w:r>
+      <w:r>
+        <w:rPr>
+          <w:rFonts w:cstheme="minorHAnsi"/>
+          <w:sz w:val="24"/>
+          <w:szCs w:val="24"/>
+        </w:rPr>
+        <w:t xml:space="preserve">  The headline and the text with the highest probabilities should be congruent with the topic inferred by the author to pass this validation step.</w:t>
+      </w:r>
     </w:p>
     <w:p>
       <w:pPr>
@@ -3014,26 +3144,1502 @@
         <w:tab/>
         <w:t>The extracted text data did not pass this validation test but the headline data did.  The headline data was further validated by appending each inferred topic to the dataset based on the highest probability of belonging to the associated LDA generated topic.  Randomly selected headlines were read and compared with each associated inferred topic.  Many headlines were congruent with the generated/inferred topics.  This was used as a ground truth for a classification model.</w:t>
       </w:r>
-      <w:bookmarkStart w:id="0" w:name="_GoBack"/>
-      <w:bookmarkEnd w:id="0"/>
     </w:p>
     <w:p>
       <w:pPr>
         <w:spacing w:line="480" w:lineRule="auto"/>
         <w:rPr>
-          <w:rFonts w:asciiTheme="majorHAnsi" w:hAnsiTheme="majorHAnsi" w:cstheme="majorHAnsi"/>
+          <w:rFonts w:cstheme="minorHAnsi"/>
           <w:b/>
-          <w:sz w:val="28"/>
-          <w:szCs w:val="28"/>
-        </w:rPr>
-      </w:pPr>
-      <w:r>
-        <w:rPr>
-          <w:rFonts w:asciiTheme="majorHAnsi" w:hAnsiTheme="majorHAnsi" w:cstheme="majorHAnsi"/>
-          <w:sz w:val="28"/>
-          <w:szCs w:val="28"/>
+          <w:sz w:val="24"/>
+          <w:szCs w:val="24"/>
+        </w:rPr>
+      </w:pPr>
+      <w:r>
+        <w:rPr>
+          <w:rFonts w:cstheme="minorHAnsi"/>
+          <w:b/>
+          <w:sz w:val="24"/>
+          <w:szCs w:val="24"/>
+        </w:rPr>
+        <w:t>Classification Model</w:t>
+      </w:r>
+    </w:p>
+    <w:p>
+      <w:pPr>
+        <w:spacing w:line="480" w:lineRule="auto"/>
+        <w:rPr>
+          <w:rFonts w:cstheme="minorHAnsi"/>
+          <w:b/>
+          <w:sz w:val="24"/>
+          <w:szCs w:val="24"/>
+        </w:rPr>
+      </w:pPr>
+      <w:r>
+        <w:rPr>
+          <w:rFonts w:cstheme="minorHAnsi"/>
+          <w:b/>
+          <w:sz w:val="24"/>
+          <w:szCs w:val="24"/>
         </w:rPr>
         <w:tab/>
+      </w:r>
+      <w:r>
+        <w:rPr>
+          <w:rFonts w:cstheme="minorHAnsi"/>
+          <w:sz w:val="24"/>
+          <w:szCs w:val="24"/>
+        </w:rPr>
+        <w:t>The five topics inferred with LDA and domain knowledge, along with examples, are shown in Table 2.  New boil-orders and existing boil-orders are difficult to distinguish just from a headline alone but they share the same words that indicate a boil order is present.  These two topics were combined and a classification model was built to detect these combined topics against the rest of the topics.</w:t>
+      </w:r>
+      <w:r>
+        <w:rPr>
+          <w:rFonts w:cstheme="minorHAnsi"/>
+          <w:sz w:val="24"/>
+          <w:szCs w:val="24"/>
+        </w:rPr>
+        <w:t xml:space="preserve">  This yielded 6,408 boil-orders to classify against 1,316 non-boil orders, giving a baseline accuracy of 83% if a model were to classify the most frequent class.</w:t>
+      </w:r>
+      <w:r>
+        <w:rPr>
+          <w:rFonts w:cstheme="minorHAnsi"/>
+          <w:b/>
+          <w:sz w:val="24"/>
+          <w:szCs w:val="24"/>
+        </w:rPr>
+        <w:tab/>
+      </w:r>
+    </w:p>
+    <w:p>
+      <w:pPr>
+        <w:spacing w:line="480" w:lineRule="auto"/>
+        <w:rPr>
+          <w:rFonts w:cstheme="minorHAnsi"/>
+          <w:sz w:val="24"/>
+          <w:szCs w:val="24"/>
+        </w:rPr>
+      </w:pPr>
+      <w:r>
+        <w:rPr>
+          <w:rFonts w:cstheme="minorHAnsi"/>
+          <w:sz w:val="24"/>
+          <w:szCs w:val="24"/>
+        </w:rPr>
+        <w:t xml:space="preserve"> </w:t>
+      </w:r>
+    </w:p>
+    <w:p>
+      <w:pPr>
+        <w:spacing w:line="480" w:lineRule="auto"/>
+        <w:rPr>
+          <w:rFonts w:cstheme="minorHAnsi"/>
+          <w:b/>
+          <w:sz w:val="24"/>
+          <w:szCs w:val="24"/>
+        </w:rPr>
+      </w:pPr>
+    </w:p>
+    <w:tbl>
+      <w:tblPr>
+        <w:tblStyle w:val="TableGrid"/>
+        <w:tblW w:w="0" w:type="auto"/>
+        <w:tblLook w:val="04A0" w:firstRow="1" w:lastRow="0" w:firstColumn="1" w:lastColumn="0" w:noHBand="0" w:noVBand="1"/>
+      </w:tblPr>
+      <w:tblGrid>
+        <w:gridCol w:w="3055"/>
+        <w:gridCol w:w="5400"/>
+        <w:gridCol w:w="895"/>
+      </w:tblGrid>
+      <w:tr>
+        <w:tc>
+          <w:tcPr>
+            <w:tcW w:w="3055" w:type="dxa"/>
+          </w:tcPr>
+          <w:p>
+            <w:pPr>
+              <w:spacing w:line="480" w:lineRule="auto"/>
+              <w:rPr>
+                <w:rFonts w:cstheme="minorHAnsi"/>
+                <w:b/>
+                <w:sz w:val="24"/>
+                <w:szCs w:val="24"/>
+              </w:rPr>
+            </w:pPr>
+            <w:r>
+              <w:rPr>
+                <w:rFonts w:cstheme="minorHAnsi"/>
+                <w:b/>
+                <w:sz w:val="24"/>
+                <w:szCs w:val="24"/>
+              </w:rPr>
+              <w:lastRenderedPageBreak/>
+              <w:t>Topic #</w:t>
+            </w:r>
+            <w:r>
+              <w:rPr>
+                <w:rFonts w:cstheme="minorHAnsi"/>
+                <w:b/>
+                <w:sz w:val="24"/>
+                <w:szCs w:val="24"/>
+              </w:rPr>
+              <w:t xml:space="preserve"> - Topic Description</w:t>
+            </w:r>
+          </w:p>
+        </w:tc>
+        <w:tc>
+          <w:tcPr>
+            <w:tcW w:w="5400" w:type="dxa"/>
+          </w:tcPr>
+          <w:p>
+            <w:pPr>
+              <w:spacing w:line="480" w:lineRule="auto"/>
+              <w:rPr>
+                <w:rFonts w:cstheme="minorHAnsi"/>
+                <w:b/>
+                <w:sz w:val="24"/>
+                <w:szCs w:val="24"/>
+              </w:rPr>
+            </w:pPr>
+            <w:r>
+              <w:rPr>
+                <w:rFonts w:cstheme="minorHAnsi"/>
+                <w:b/>
+                <w:sz w:val="24"/>
+                <w:szCs w:val="24"/>
+              </w:rPr>
+              <w:t>Example Headline</w:t>
+            </w:r>
+          </w:p>
+        </w:tc>
+        <w:tc>
+          <w:tcPr>
+            <w:tcW w:w="895" w:type="dxa"/>
+          </w:tcPr>
+          <w:p>
+            <w:pPr>
+              <w:spacing w:line="480" w:lineRule="auto"/>
+              <w:rPr>
+                <w:rFonts w:cstheme="minorHAnsi"/>
+                <w:b/>
+                <w:sz w:val="24"/>
+                <w:szCs w:val="24"/>
+              </w:rPr>
+            </w:pPr>
+            <w:r>
+              <w:rPr>
+                <w:rFonts w:cstheme="minorHAnsi"/>
+                <w:b/>
+                <w:sz w:val="24"/>
+                <w:szCs w:val="24"/>
+              </w:rPr>
+              <w:t>Count</w:t>
+            </w:r>
+          </w:p>
+        </w:tc>
+      </w:tr>
+      <w:tr>
+        <w:tc>
+          <w:tcPr>
+            <w:tcW w:w="3055" w:type="dxa"/>
+          </w:tcPr>
+          <w:p>
+            <w:pPr>
+              <w:rPr>
+                <w:rFonts w:cstheme="minorHAnsi"/>
+                <w:sz w:val="24"/>
+                <w:szCs w:val="24"/>
+              </w:rPr>
+            </w:pPr>
+            <w:r>
+              <w:rPr>
+                <w:rFonts w:cstheme="minorHAnsi"/>
+                <w:sz w:val="24"/>
+                <w:szCs w:val="24"/>
+              </w:rPr>
+              <w:t>0</w:t>
+            </w:r>
+            <w:r>
+              <w:rPr>
+                <w:rFonts w:cstheme="minorHAnsi"/>
+                <w:sz w:val="24"/>
+                <w:szCs w:val="24"/>
+              </w:rPr>
+              <w:t xml:space="preserve"> - </w:t>
+            </w:r>
+            <w:r>
+              <w:rPr>
+                <w:rFonts w:cstheme="minorHAnsi"/>
+                <w:sz w:val="24"/>
+                <w:szCs w:val="24"/>
+              </w:rPr>
+              <w:t>“New boil-order issued or repaired”</w:t>
+            </w:r>
+          </w:p>
+        </w:tc>
+        <w:tc>
+          <w:tcPr>
+            <w:tcW w:w="5400" w:type="dxa"/>
+          </w:tcPr>
+          <w:p>
+            <w:pPr>
+              <w:rPr>
+                <w:rFonts w:cstheme="minorHAnsi"/>
+                <w:sz w:val="24"/>
+                <w:szCs w:val="24"/>
+              </w:rPr>
+            </w:pPr>
+            <w:r>
+              <w:rPr>
+                <w:rFonts w:cstheme="minorHAnsi"/>
+                <w:sz w:val="24"/>
+                <w:szCs w:val="24"/>
+              </w:rPr>
+              <w:t>“Boil water advisory for parts of Summerville -ABC NEWS 4”</w:t>
+            </w:r>
+          </w:p>
+        </w:tc>
+        <w:tc>
+          <w:tcPr>
+            <w:tcW w:w="895" w:type="dxa"/>
+          </w:tcPr>
+          <w:p>
+            <w:pPr>
+              <w:spacing w:line="480" w:lineRule="auto"/>
+              <w:rPr>
+                <w:rFonts w:cstheme="minorHAnsi"/>
+                <w:sz w:val="24"/>
+                <w:szCs w:val="24"/>
+              </w:rPr>
+            </w:pPr>
+            <w:r>
+              <w:rPr>
+                <w:rFonts w:cstheme="minorHAnsi"/>
+                <w:sz w:val="24"/>
+                <w:szCs w:val="24"/>
+              </w:rPr>
+              <w:t>3428</w:t>
+            </w:r>
+          </w:p>
+        </w:tc>
+      </w:tr>
+      <w:tr>
+        <w:tc>
+          <w:tcPr>
+            <w:tcW w:w="3055" w:type="dxa"/>
+          </w:tcPr>
+          <w:p>
+            <w:pPr>
+              <w:rPr>
+                <w:rFonts w:cstheme="minorHAnsi"/>
+                <w:sz w:val="24"/>
+                <w:szCs w:val="24"/>
+              </w:rPr>
+            </w:pPr>
+            <w:r>
+              <w:rPr>
+                <w:rFonts w:cstheme="minorHAnsi"/>
+                <w:sz w:val="24"/>
+                <w:szCs w:val="24"/>
+              </w:rPr>
+              <w:t>1 – “Beach/Lake/Park closed from bacteria in water”</w:t>
+            </w:r>
+          </w:p>
+        </w:tc>
+        <w:tc>
+          <w:tcPr>
+            <w:tcW w:w="5400" w:type="dxa"/>
+          </w:tcPr>
+          <w:p>
+            <w:pPr>
+              <w:rPr>
+                <w:rFonts w:cstheme="minorHAnsi"/>
+                <w:sz w:val="24"/>
+                <w:szCs w:val="24"/>
+              </w:rPr>
+            </w:pPr>
+            <w:r>
+              <w:rPr>
+                <w:rFonts w:cstheme="minorHAnsi"/>
+                <w:sz w:val="24"/>
+                <w:szCs w:val="24"/>
+              </w:rPr>
+              <w:t>“Beaches closed due to elevated bacteria levels – Northwest Herald”</w:t>
+            </w:r>
+          </w:p>
+        </w:tc>
+        <w:tc>
+          <w:tcPr>
+            <w:tcW w:w="895" w:type="dxa"/>
+          </w:tcPr>
+          <w:p>
+            <w:pPr>
+              <w:spacing w:line="480" w:lineRule="auto"/>
+              <w:rPr>
+                <w:rFonts w:cstheme="minorHAnsi"/>
+                <w:sz w:val="24"/>
+                <w:szCs w:val="24"/>
+              </w:rPr>
+            </w:pPr>
+            <w:r>
+              <w:rPr>
+                <w:rFonts w:cstheme="minorHAnsi"/>
+                <w:sz w:val="24"/>
+                <w:szCs w:val="24"/>
+              </w:rPr>
+              <w:t>661</w:t>
+            </w:r>
+          </w:p>
+        </w:tc>
+      </w:tr>
+      <w:tr>
+        <w:tc>
+          <w:tcPr>
+            <w:tcW w:w="3055" w:type="dxa"/>
+          </w:tcPr>
+          <w:p>
+            <w:pPr>
+              <w:rPr>
+                <w:rFonts w:cstheme="minorHAnsi"/>
+                <w:sz w:val="24"/>
+                <w:szCs w:val="24"/>
+              </w:rPr>
+            </w:pPr>
+            <w:r>
+              <w:rPr>
+                <w:rFonts w:cstheme="minorHAnsi"/>
+                <w:sz w:val="24"/>
+                <w:szCs w:val="24"/>
+              </w:rPr>
+              <w:t>2 – “Hard to classify”</w:t>
+            </w:r>
+          </w:p>
+        </w:tc>
+        <w:tc>
+          <w:tcPr>
+            <w:tcW w:w="5400" w:type="dxa"/>
+          </w:tcPr>
+          <w:p>
+            <w:pPr>
+              <w:rPr>
+                <w:rFonts w:cstheme="minorHAnsi"/>
+                <w:sz w:val="24"/>
+                <w:szCs w:val="24"/>
+              </w:rPr>
+            </w:pPr>
+            <w:r>
+              <w:rPr>
+                <w:rFonts w:cstheme="minorHAnsi"/>
+                <w:sz w:val="24"/>
+                <w:szCs w:val="24"/>
+              </w:rPr>
+              <w:t xml:space="preserve">“Officials investigating after several </w:t>
+            </w:r>
+            <w:proofErr w:type="gramStart"/>
+            <w:r>
+              <w:rPr>
+                <w:rFonts w:cstheme="minorHAnsi"/>
+                <w:sz w:val="24"/>
+                <w:szCs w:val="24"/>
+              </w:rPr>
+              <w:t>fall</w:t>
+            </w:r>
+            <w:proofErr w:type="gramEnd"/>
+            <w:r>
+              <w:rPr>
+                <w:rFonts w:cstheme="minorHAnsi"/>
+                <w:sz w:val="24"/>
+                <w:szCs w:val="24"/>
+              </w:rPr>
+              <w:t xml:space="preserve"> ill at Yale School of Medicine – WTNH Connecticut News (press release)”</w:t>
+            </w:r>
+          </w:p>
+        </w:tc>
+        <w:tc>
+          <w:tcPr>
+            <w:tcW w:w="895" w:type="dxa"/>
+          </w:tcPr>
+          <w:p>
+            <w:pPr>
+              <w:spacing w:line="480" w:lineRule="auto"/>
+              <w:rPr>
+                <w:rFonts w:cstheme="minorHAnsi"/>
+                <w:sz w:val="24"/>
+                <w:szCs w:val="24"/>
+              </w:rPr>
+            </w:pPr>
+            <w:r>
+              <w:rPr>
+                <w:rFonts w:cstheme="minorHAnsi"/>
+                <w:sz w:val="24"/>
+                <w:szCs w:val="24"/>
+              </w:rPr>
+              <w:t>365</w:t>
+            </w:r>
+          </w:p>
+        </w:tc>
+      </w:tr>
+      <w:tr>
+        <w:tc>
+          <w:tcPr>
+            <w:tcW w:w="3055" w:type="dxa"/>
+          </w:tcPr>
+          <w:p>
+            <w:pPr>
+              <w:rPr>
+                <w:rFonts w:cstheme="minorHAnsi"/>
+                <w:sz w:val="24"/>
+                <w:szCs w:val="24"/>
+              </w:rPr>
+            </w:pPr>
+            <w:r>
+              <w:rPr>
+                <w:rFonts w:cstheme="minorHAnsi"/>
+                <w:sz w:val="24"/>
+                <w:szCs w:val="24"/>
+              </w:rPr>
+              <w:t>3 – “Drinking water contaminated”</w:t>
+            </w:r>
+          </w:p>
+        </w:tc>
+        <w:tc>
+          <w:tcPr>
+            <w:tcW w:w="5400" w:type="dxa"/>
+          </w:tcPr>
+          <w:p>
+            <w:pPr>
+              <w:rPr>
+                <w:rFonts w:cstheme="minorHAnsi"/>
+                <w:sz w:val="24"/>
+                <w:szCs w:val="24"/>
+              </w:rPr>
+            </w:pPr>
+            <w:r>
+              <w:rPr>
+                <w:rFonts w:cstheme="minorHAnsi"/>
+                <w:sz w:val="24"/>
+                <w:szCs w:val="24"/>
+              </w:rPr>
+              <w:t>“Puerto Ricans at Risk of Waterborne Disease Outbreak in Wake of Hurricane Maria – NBC Chicago”</w:t>
+            </w:r>
+          </w:p>
+        </w:tc>
+        <w:tc>
+          <w:tcPr>
+            <w:tcW w:w="895" w:type="dxa"/>
+          </w:tcPr>
+          <w:p>
+            <w:pPr>
+              <w:spacing w:line="480" w:lineRule="auto"/>
+              <w:rPr>
+                <w:rFonts w:cstheme="minorHAnsi"/>
+                <w:sz w:val="24"/>
+                <w:szCs w:val="24"/>
+              </w:rPr>
+            </w:pPr>
+            <w:r>
+              <w:rPr>
+                <w:rFonts w:cstheme="minorHAnsi"/>
+                <w:sz w:val="24"/>
+                <w:szCs w:val="24"/>
+              </w:rPr>
+              <w:t>290</w:t>
+            </w:r>
+          </w:p>
+        </w:tc>
+      </w:tr>
+      <w:tr>
+        <w:tc>
+          <w:tcPr>
+            <w:tcW w:w="3055" w:type="dxa"/>
+          </w:tcPr>
+          <w:p>
+            <w:pPr>
+              <w:rPr>
+                <w:rFonts w:cstheme="minorHAnsi"/>
+                <w:sz w:val="24"/>
+                <w:szCs w:val="24"/>
+              </w:rPr>
+            </w:pPr>
+            <w:r>
+              <w:rPr>
+                <w:rFonts w:cstheme="minorHAnsi"/>
+                <w:sz w:val="24"/>
+                <w:szCs w:val="24"/>
+              </w:rPr>
+              <w:t xml:space="preserve">4 – “Existing boil-order continuing or lifted” </w:t>
+            </w:r>
+          </w:p>
+        </w:tc>
+        <w:tc>
+          <w:tcPr>
+            <w:tcW w:w="5400" w:type="dxa"/>
+          </w:tcPr>
+          <w:p>
+            <w:pPr>
+              <w:rPr>
+                <w:rFonts w:cstheme="minorHAnsi"/>
+                <w:sz w:val="24"/>
+                <w:szCs w:val="24"/>
+              </w:rPr>
+            </w:pPr>
+            <w:r>
+              <w:rPr>
+                <w:rFonts w:cstheme="minorHAnsi"/>
+                <w:sz w:val="24"/>
+                <w:szCs w:val="24"/>
+              </w:rPr>
+              <w:t>“Boil Order in Silvis – cbs4qc.com”</w:t>
+            </w:r>
+          </w:p>
+        </w:tc>
+        <w:tc>
+          <w:tcPr>
+            <w:tcW w:w="895" w:type="dxa"/>
+          </w:tcPr>
+          <w:p>
+            <w:pPr>
+              <w:spacing w:line="480" w:lineRule="auto"/>
+              <w:rPr>
+                <w:rFonts w:cstheme="minorHAnsi"/>
+                <w:sz w:val="24"/>
+                <w:szCs w:val="24"/>
+              </w:rPr>
+            </w:pPr>
+            <w:r>
+              <w:rPr>
+                <w:rFonts w:cstheme="minorHAnsi"/>
+                <w:sz w:val="24"/>
+                <w:szCs w:val="24"/>
+              </w:rPr>
+              <w:t>2980</w:t>
+            </w:r>
+          </w:p>
+        </w:tc>
+      </w:tr>
+      <w:tr>
+        <w:tc>
+          <w:tcPr>
+            <w:tcW w:w="3055" w:type="dxa"/>
+          </w:tcPr>
+          <w:p>
+            <w:pPr>
+              <w:spacing w:line="480" w:lineRule="auto"/>
+              <w:rPr>
+                <w:rFonts w:cstheme="minorHAnsi"/>
+                <w:b/>
+                <w:sz w:val="24"/>
+                <w:szCs w:val="24"/>
+              </w:rPr>
+            </w:pPr>
+            <w:r>
+              <w:rPr>
+                <w:rFonts w:cstheme="minorHAnsi"/>
+                <w:b/>
+                <w:sz w:val="24"/>
+                <w:szCs w:val="24"/>
+              </w:rPr>
+              <w:t>Total</w:t>
+            </w:r>
+          </w:p>
+        </w:tc>
+        <w:tc>
+          <w:tcPr>
+            <w:tcW w:w="5400" w:type="dxa"/>
+          </w:tcPr>
+          <w:p>
+            <w:pPr>
+              <w:spacing w:line="480" w:lineRule="auto"/>
+              <w:rPr>
+                <w:rFonts w:cstheme="minorHAnsi"/>
+                <w:sz w:val="24"/>
+                <w:szCs w:val="24"/>
+              </w:rPr>
+            </w:pPr>
+          </w:p>
+        </w:tc>
+        <w:tc>
+          <w:tcPr>
+            <w:tcW w:w="895" w:type="dxa"/>
+          </w:tcPr>
+          <w:p>
+            <w:pPr>
+              <w:spacing w:line="480" w:lineRule="auto"/>
+              <w:rPr>
+                <w:rFonts w:cstheme="minorHAnsi"/>
+                <w:b/>
+                <w:sz w:val="24"/>
+                <w:szCs w:val="24"/>
+              </w:rPr>
+            </w:pPr>
+            <w:r>
+              <w:rPr>
+                <w:rFonts w:cstheme="minorHAnsi"/>
+                <w:b/>
+                <w:sz w:val="24"/>
+                <w:szCs w:val="24"/>
+              </w:rPr>
+              <w:t>7725</w:t>
+            </w:r>
+          </w:p>
+        </w:tc>
+      </w:tr>
+    </w:tbl>
+    <w:p>
+      <w:pPr>
+        <w:spacing w:line="480" w:lineRule="auto"/>
+        <w:rPr>
+          <w:rFonts w:cstheme="minorHAnsi"/>
+          <w:sz w:val="24"/>
+          <w:szCs w:val="24"/>
+        </w:rPr>
+      </w:pPr>
+      <w:r>
+        <w:rPr>
+          <w:rFonts w:cstheme="minorHAnsi"/>
+          <w:b/>
+          <w:sz w:val="24"/>
+          <w:szCs w:val="24"/>
+        </w:rPr>
+        <w:t>Table 2:</w:t>
+      </w:r>
+      <w:r>
+        <w:rPr>
+          <w:rFonts w:cstheme="minorHAnsi"/>
+          <w:sz w:val="24"/>
+          <w:szCs w:val="24"/>
+        </w:rPr>
+        <w:t xml:space="preserve"> Topic inferred from LDA with examples and counts across the dataset.</w:t>
+      </w:r>
+    </w:p>
+    <w:p>
+      <w:pPr>
+        <w:spacing w:line="480" w:lineRule="auto"/>
+        <w:ind w:firstLine="720"/>
+        <w:rPr>
+          <w:rFonts w:cstheme="minorHAnsi"/>
+          <w:sz w:val="24"/>
+          <w:szCs w:val="24"/>
+        </w:rPr>
+      </w:pPr>
+      <w:r>
+        <w:rPr>
+          <w:rFonts w:cstheme="minorHAnsi"/>
+          <w:sz w:val="24"/>
+          <w:szCs w:val="24"/>
+        </w:rPr>
+        <w:t xml:space="preserve">The data was split with a stratification, with a 5,175 (66.7%) data points used for training, and 2,549 (33.3%) used for testing.  These separate datasets were put through a count vectorizer </w:t>
+      </w:r>
+      <w:r>
+        <w:rPr>
+          <w:rFonts w:cstheme="minorHAnsi"/>
+          <w:sz w:val="24"/>
+          <w:szCs w:val="24"/>
+        </w:rPr>
+        <w:t xml:space="preserve">with the same preprocessing steps as </w:t>
+      </w:r>
+      <w:r>
+        <w:rPr>
+          <w:rFonts w:cstheme="minorHAnsi"/>
+          <w:sz w:val="24"/>
+          <w:szCs w:val="24"/>
+        </w:rPr>
+        <w:t>listed above</w:t>
+      </w:r>
+      <w:r>
+        <w:rPr>
+          <w:rFonts w:cstheme="minorHAnsi"/>
+          <w:sz w:val="24"/>
+          <w:szCs w:val="24"/>
+        </w:rPr>
+        <w:t xml:space="preserve"> but</w:t>
+      </w:r>
+      <w:r>
+        <w:rPr>
+          <w:rFonts w:cstheme="minorHAnsi"/>
+          <w:sz w:val="24"/>
+          <w:szCs w:val="24"/>
+        </w:rPr>
+        <w:t xml:space="preserve"> with</w:t>
+      </w:r>
+      <w:r>
+        <w:rPr>
+          <w:rFonts w:cstheme="minorHAnsi"/>
+          <w:sz w:val="24"/>
+          <w:szCs w:val="24"/>
+        </w:rPr>
+        <w:t xml:space="preserve"> no </w:t>
+      </w:r>
+      <w:proofErr w:type="spellStart"/>
+      <w:r>
+        <w:rPr>
+          <w:rFonts w:cstheme="minorHAnsi"/>
+          <w:sz w:val="24"/>
+          <w:szCs w:val="24"/>
+        </w:rPr>
+        <w:t>min_df</w:t>
+      </w:r>
+      <w:proofErr w:type="spellEnd"/>
+      <w:r>
+        <w:rPr>
+          <w:rFonts w:cstheme="minorHAnsi"/>
+          <w:sz w:val="24"/>
+          <w:szCs w:val="24"/>
+        </w:rPr>
+        <w:t xml:space="preserve"> set.  4,560 columns were used to train multiple models.  These models were validated across the test set,</w:t>
+      </w:r>
+      <w:r>
+        <w:rPr>
+          <w:rFonts w:cstheme="minorHAnsi"/>
+          <w:sz w:val="24"/>
+          <w:szCs w:val="24"/>
+        </w:rPr>
+        <w:t xml:space="preserve"> scoring for overall accuracy.  Confusion matrices and classification reports were generated, which showed results for pr</w:t>
+      </w:r>
+      <w:r>
+        <w:rPr>
+          <w:rFonts w:cstheme="minorHAnsi"/>
+          <w:sz w:val="24"/>
+          <w:szCs w:val="24"/>
+        </w:rPr>
+        <w:t xml:space="preserve">ecision, recall, and f-1 score </w:t>
+      </w:r>
+      <w:r>
+        <w:rPr>
+          <w:rFonts w:cstheme="minorHAnsi"/>
+          <w:sz w:val="24"/>
+          <w:szCs w:val="24"/>
+        </w:rPr>
+        <w:t>for both classes.</w:t>
+      </w:r>
+    </w:p>
+    <w:p>
+      <w:pPr>
+        <w:spacing w:line="480" w:lineRule="auto"/>
+        <w:rPr>
+          <w:rFonts w:cstheme="minorHAnsi"/>
+          <w:sz w:val="24"/>
+          <w:szCs w:val="24"/>
+        </w:rPr>
+      </w:pPr>
+      <w:r>
+        <w:rPr>
+          <w:rFonts w:cstheme="minorHAnsi"/>
+          <w:sz w:val="24"/>
+          <w:szCs w:val="24"/>
+        </w:rPr>
+        <w:tab/>
+        <w:t xml:space="preserve">Multiple baseline models were tested with default parameters set with </w:t>
+      </w:r>
+      <w:proofErr w:type="spellStart"/>
+      <w:r>
+        <w:rPr>
+          <w:rFonts w:cstheme="minorHAnsi"/>
+          <w:sz w:val="24"/>
+          <w:szCs w:val="24"/>
+        </w:rPr>
+        <w:t>scikit</w:t>
+      </w:r>
+      <w:proofErr w:type="spellEnd"/>
+      <w:r>
+        <w:rPr>
+          <w:rFonts w:cstheme="minorHAnsi"/>
+          <w:sz w:val="24"/>
+          <w:szCs w:val="24"/>
+        </w:rPr>
+        <w:t>-learn library, including random forest classifier (RFC), logistic regression with cross-validation (</w:t>
+      </w:r>
+      <w:proofErr w:type="spellStart"/>
+      <w:r>
+        <w:rPr>
+          <w:rFonts w:cstheme="minorHAnsi"/>
+          <w:sz w:val="24"/>
+          <w:szCs w:val="24"/>
+        </w:rPr>
+        <w:t>LogRegCV</w:t>
+      </w:r>
+      <w:proofErr w:type="spellEnd"/>
+      <w:r>
+        <w:rPr>
+          <w:rFonts w:cstheme="minorHAnsi"/>
+          <w:sz w:val="24"/>
+          <w:szCs w:val="24"/>
+        </w:rPr>
+        <w:t>), K nearest neighbors (KNN), and four support vector machine (SVM) classifiers, each one with a different kernel (radial basis function[</w:t>
+      </w:r>
+      <w:proofErr w:type="spellStart"/>
+      <w:r>
+        <w:rPr>
+          <w:rFonts w:cstheme="minorHAnsi"/>
+          <w:sz w:val="24"/>
+          <w:szCs w:val="24"/>
+        </w:rPr>
+        <w:t>rbf</w:t>
+      </w:r>
+      <w:proofErr w:type="spellEnd"/>
+      <w:r>
+        <w:rPr>
+          <w:rFonts w:cstheme="minorHAnsi"/>
+          <w:sz w:val="24"/>
+          <w:szCs w:val="24"/>
+        </w:rPr>
+        <w:t xml:space="preserve">], linear, a two-degree polynomial, and three </w:t>
+      </w:r>
+      <w:r>
+        <w:rPr>
+          <w:rFonts w:cstheme="minorHAnsi"/>
+          <w:sz w:val="24"/>
+          <w:szCs w:val="24"/>
+        </w:rPr>
+        <w:t>degree-polynomial).  T</w:t>
+      </w:r>
+      <w:r>
+        <w:rPr>
+          <w:rFonts w:cstheme="minorHAnsi"/>
+          <w:sz w:val="24"/>
+          <w:szCs w:val="24"/>
+        </w:rPr>
+        <w:t xml:space="preserve">he </w:t>
+      </w:r>
+      <w:proofErr w:type="spellStart"/>
+      <w:r>
+        <w:rPr>
+          <w:rFonts w:cstheme="minorHAnsi"/>
+          <w:sz w:val="24"/>
+          <w:szCs w:val="24"/>
+        </w:rPr>
+        <w:t>rbf</w:t>
+      </w:r>
+      <w:proofErr w:type="spellEnd"/>
+      <w:r>
+        <w:rPr>
+          <w:rFonts w:cstheme="minorHAnsi"/>
+          <w:sz w:val="24"/>
+          <w:szCs w:val="24"/>
+        </w:rPr>
+        <w:t xml:space="preserve">-SVM and the polynomial SVM’s performed with baseline accuracy and were dropped as viable algorithms.  The other four algorithms (RFC, </w:t>
+      </w:r>
+      <w:proofErr w:type="spellStart"/>
+      <w:r>
+        <w:rPr>
+          <w:rFonts w:cstheme="minorHAnsi"/>
+          <w:sz w:val="24"/>
+          <w:szCs w:val="24"/>
+        </w:rPr>
+        <w:t>LogRegCV</w:t>
+      </w:r>
+      <w:proofErr w:type="spellEnd"/>
+      <w:r>
+        <w:rPr>
+          <w:rFonts w:cstheme="minorHAnsi"/>
+          <w:sz w:val="24"/>
+          <w:szCs w:val="24"/>
+        </w:rPr>
+        <w:t xml:space="preserve">, </w:t>
+      </w:r>
+      <w:r>
+        <w:rPr>
+          <w:rFonts w:cstheme="minorHAnsi"/>
+          <w:sz w:val="24"/>
+          <w:szCs w:val="24"/>
+        </w:rPr>
+        <w:lastRenderedPageBreak/>
+        <w:t>KNN, and linear-SVM) performed better than baseline and were all very similar.  These were then put into a ba</w:t>
+      </w:r>
+      <w:r>
+        <w:rPr>
+          <w:rFonts w:cstheme="minorHAnsi"/>
+          <w:sz w:val="24"/>
+          <w:szCs w:val="24"/>
+        </w:rPr>
+        <w:t>gging technique, which yielded comparable results.  An adaptive boosting (</w:t>
+      </w:r>
+      <w:proofErr w:type="spellStart"/>
+      <w:r>
+        <w:rPr>
+          <w:rFonts w:cstheme="minorHAnsi"/>
+          <w:sz w:val="24"/>
+          <w:szCs w:val="24"/>
+        </w:rPr>
+        <w:t>AdaBoost</w:t>
+      </w:r>
+      <w:proofErr w:type="spellEnd"/>
+      <w:r>
+        <w:rPr>
+          <w:rFonts w:cstheme="minorHAnsi"/>
+          <w:sz w:val="24"/>
+          <w:szCs w:val="24"/>
+        </w:rPr>
+        <w:t xml:space="preserve">) decision tree algorithm and </w:t>
+      </w:r>
+      <w:proofErr w:type="spellStart"/>
+      <w:r>
+        <w:rPr>
+          <w:rFonts w:cstheme="minorHAnsi"/>
+          <w:sz w:val="24"/>
+          <w:szCs w:val="24"/>
+        </w:rPr>
+        <w:t>AdaBoost</w:t>
+      </w:r>
+      <w:proofErr w:type="spellEnd"/>
+      <w:r>
+        <w:rPr>
+          <w:rFonts w:cstheme="minorHAnsi"/>
+          <w:sz w:val="24"/>
+          <w:szCs w:val="24"/>
+        </w:rPr>
+        <w:t xml:space="preserve"> </w:t>
+      </w:r>
+      <w:proofErr w:type="spellStart"/>
+      <w:r>
+        <w:rPr>
+          <w:rFonts w:cstheme="minorHAnsi"/>
+          <w:sz w:val="24"/>
+          <w:szCs w:val="24"/>
+        </w:rPr>
+        <w:t>LogRegCV</w:t>
+      </w:r>
+      <w:proofErr w:type="spellEnd"/>
+      <w:r>
+        <w:rPr>
+          <w:rFonts w:cstheme="minorHAnsi"/>
+          <w:sz w:val="24"/>
+          <w:szCs w:val="24"/>
+        </w:rPr>
+        <w:t xml:space="preserve"> were also performed with comparable results to the standard and bagged algorithms.</w:t>
+      </w:r>
+      <w:r>
+        <w:rPr>
+          <w:rFonts w:cstheme="minorHAnsi"/>
+          <w:sz w:val="24"/>
+          <w:szCs w:val="24"/>
+        </w:rPr>
+        <w:t xml:space="preserve">  Some hyperparameter optimization with some algorithms yielded comparable results as well. </w:t>
+      </w:r>
+    </w:p>
+    <w:p>
+      <w:pPr>
+        <w:spacing w:line="480" w:lineRule="auto"/>
+        <w:rPr>
+          <w:rFonts w:cstheme="minorHAnsi"/>
+          <w:sz w:val="24"/>
+          <w:szCs w:val="24"/>
+        </w:rPr>
+      </w:pPr>
+      <w:r>
+        <w:rPr>
+          <w:rFonts w:cstheme="minorHAnsi"/>
+          <w:sz w:val="24"/>
+          <w:szCs w:val="24"/>
+        </w:rPr>
+        <w:tab/>
+        <w:t xml:space="preserve">Feature selection was changed to </w:t>
+      </w:r>
+      <w:r>
+        <w:rPr>
+          <w:rFonts w:cstheme="minorHAnsi"/>
+          <w:sz w:val="24"/>
+          <w:szCs w:val="24"/>
+        </w:rPr>
+        <w:t xml:space="preserve">attempt to </w:t>
+      </w:r>
+      <w:r>
+        <w:rPr>
+          <w:rFonts w:cstheme="minorHAnsi"/>
+          <w:sz w:val="24"/>
+          <w:szCs w:val="24"/>
+        </w:rPr>
+        <w:t xml:space="preserve">improve modeling results.  Count vectorizers with a </w:t>
+      </w:r>
+      <w:proofErr w:type="spellStart"/>
+      <w:r>
+        <w:rPr>
+          <w:rFonts w:cstheme="minorHAnsi"/>
+          <w:sz w:val="24"/>
+          <w:szCs w:val="24"/>
+        </w:rPr>
+        <w:t>ngram</w:t>
+      </w:r>
+      <w:proofErr w:type="spellEnd"/>
+      <w:r>
+        <w:rPr>
+          <w:rFonts w:cstheme="minorHAnsi"/>
+          <w:sz w:val="24"/>
+          <w:szCs w:val="24"/>
+        </w:rPr>
+        <w:t xml:space="preserve"> range of (1, 2) with and without a </w:t>
+      </w:r>
+      <w:proofErr w:type="spellStart"/>
+      <w:r>
+        <w:rPr>
+          <w:rFonts w:cstheme="minorHAnsi"/>
+          <w:sz w:val="24"/>
+          <w:szCs w:val="24"/>
+        </w:rPr>
+        <w:t>min_df</w:t>
+      </w:r>
+      <w:proofErr w:type="spellEnd"/>
+      <w:r>
+        <w:rPr>
+          <w:rFonts w:cstheme="minorHAnsi"/>
+          <w:sz w:val="24"/>
+          <w:szCs w:val="24"/>
+        </w:rPr>
+        <w:t xml:space="preserve"> of two were used as feature extractions.  These were used to train and test with bagged </w:t>
+      </w:r>
+      <w:proofErr w:type="spellStart"/>
+      <w:r>
+        <w:rPr>
+          <w:rFonts w:cstheme="minorHAnsi"/>
+          <w:sz w:val="24"/>
+          <w:szCs w:val="24"/>
+        </w:rPr>
+        <w:t>LogRegCV</w:t>
+      </w:r>
+      <w:proofErr w:type="spellEnd"/>
+      <w:r>
+        <w:rPr>
+          <w:rFonts w:cstheme="minorHAnsi"/>
+          <w:sz w:val="24"/>
+          <w:szCs w:val="24"/>
+        </w:rPr>
+        <w:t xml:space="preserve"> and bagged RFC.  A count vectorizer with </w:t>
+      </w:r>
+      <w:proofErr w:type="spellStart"/>
+      <w:r>
+        <w:rPr>
+          <w:rFonts w:cstheme="minorHAnsi"/>
+          <w:sz w:val="24"/>
+          <w:szCs w:val="24"/>
+        </w:rPr>
+        <w:t>ngram</w:t>
+      </w:r>
+      <w:proofErr w:type="spellEnd"/>
+      <w:r>
+        <w:rPr>
+          <w:rFonts w:cstheme="minorHAnsi"/>
+          <w:sz w:val="24"/>
+          <w:szCs w:val="24"/>
+        </w:rPr>
+        <w:t xml:space="preserve"> range of (1, 2) was used along with a truncated single value decomposition (</w:t>
+      </w:r>
+      <w:proofErr w:type="spellStart"/>
+      <w:r>
+        <w:rPr>
+          <w:rFonts w:cstheme="minorHAnsi"/>
+          <w:sz w:val="24"/>
+          <w:szCs w:val="24"/>
+        </w:rPr>
+        <w:t>truncatedSVD</w:t>
+      </w:r>
+      <w:proofErr w:type="spellEnd"/>
+      <w:r>
+        <w:rPr>
+          <w:rFonts w:cstheme="minorHAnsi"/>
+          <w:sz w:val="24"/>
+          <w:szCs w:val="24"/>
+        </w:rPr>
+        <w:t>) down to 3,000 components (covering ~95% of the variance)</w:t>
+      </w:r>
+      <w:r>
+        <w:rPr>
+          <w:rFonts w:cstheme="minorHAnsi"/>
+          <w:sz w:val="24"/>
+          <w:szCs w:val="24"/>
+        </w:rPr>
+        <w:t>.  This was also used for the two bagged algorithms.  Lastly, a Term Frequency Inverse Document Frequency vectorizer (</w:t>
+      </w:r>
+      <w:proofErr w:type="spellStart"/>
+      <w:r>
+        <w:rPr>
+          <w:rFonts w:cstheme="minorHAnsi"/>
+          <w:sz w:val="24"/>
+          <w:szCs w:val="24"/>
+        </w:rPr>
+        <w:t>Tfidf</w:t>
+      </w:r>
+      <w:proofErr w:type="spellEnd"/>
+      <w:r>
+        <w:rPr>
+          <w:rFonts w:cstheme="minorHAnsi"/>
+          <w:sz w:val="24"/>
+          <w:szCs w:val="24"/>
+        </w:rPr>
+        <w:t xml:space="preserve"> vectorizer) was used with/without a </w:t>
+      </w:r>
+      <w:proofErr w:type="spellStart"/>
+      <w:r>
+        <w:rPr>
+          <w:rFonts w:cstheme="minorHAnsi"/>
+          <w:sz w:val="24"/>
+          <w:szCs w:val="24"/>
+        </w:rPr>
+        <w:t>min_df</w:t>
+      </w:r>
+      <w:proofErr w:type="spellEnd"/>
+      <w:r>
+        <w:rPr>
+          <w:rFonts w:cstheme="minorHAnsi"/>
+          <w:sz w:val="24"/>
+          <w:szCs w:val="24"/>
+        </w:rPr>
+        <w:t xml:space="preserve"> of two and with/without an </w:t>
+      </w:r>
+      <w:proofErr w:type="spellStart"/>
+      <w:r>
+        <w:rPr>
+          <w:rFonts w:cstheme="minorHAnsi"/>
+          <w:sz w:val="24"/>
+          <w:szCs w:val="24"/>
+        </w:rPr>
+        <w:t>ngram</w:t>
+      </w:r>
+      <w:proofErr w:type="spellEnd"/>
+      <w:r>
+        <w:rPr>
+          <w:rFonts w:cstheme="minorHAnsi"/>
+          <w:sz w:val="24"/>
+          <w:szCs w:val="24"/>
+        </w:rPr>
+        <w:t xml:space="preserve"> range of (1,2).  These feature extractors were used on the two bagged algorithms.  Each feature selection technique used the same preprocessor as with the baseline modeling algorithms.  All models </w:t>
+      </w:r>
+      <w:r>
+        <w:rPr>
+          <w:rFonts w:cstheme="minorHAnsi"/>
+          <w:sz w:val="24"/>
+          <w:szCs w:val="24"/>
+        </w:rPr>
+        <w:t xml:space="preserve">performed </w:t>
+      </w:r>
+      <w:r>
+        <w:rPr>
+          <w:rFonts w:cstheme="minorHAnsi"/>
+          <w:sz w:val="24"/>
+          <w:szCs w:val="24"/>
+        </w:rPr>
+        <w:t xml:space="preserve">very </w:t>
+      </w:r>
+      <w:proofErr w:type="gramStart"/>
+      <w:r>
+        <w:rPr>
+          <w:rFonts w:cstheme="minorHAnsi"/>
+          <w:sz w:val="24"/>
+          <w:szCs w:val="24"/>
+        </w:rPr>
+        <w:t>similar to</w:t>
+      </w:r>
+      <w:proofErr w:type="gramEnd"/>
+      <w:r>
+        <w:rPr>
+          <w:rFonts w:cstheme="minorHAnsi"/>
+          <w:sz w:val="24"/>
+          <w:szCs w:val="24"/>
+        </w:rPr>
+        <w:t xml:space="preserve"> each other across all different variations of feature selection techniques and algorithms.</w:t>
+      </w:r>
+    </w:p>
+    <w:p>
+      <w:pPr>
+        <w:spacing w:line="480" w:lineRule="auto"/>
+        <w:rPr>
+          <w:rFonts w:cstheme="minorHAnsi"/>
+          <w:sz w:val="24"/>
+          <w:szCs w:val="24"/>
+        </w:rPr>
+      </w:pPr>
+      <w:r>
+        <w:rPr>
+          <w:rFonts w:cstheme="minorHAnsi"/>
+          <w:sz w:val="24"/>
+          <w:szCs w:val="24"/>
+        </w:rPr>
+        <w:tab/>
+        <w:t xml:space="preserve">A bagged </w:t>
+      </w:r>
+      <w:proofErr w:type="spellStart"/>
+      <w:r>
+        <w:rPr>
+          <w:rFonts w:cstheme="minorHAnsi"/>
+          <w:sz w:val="24"/>
+          <w:szCs w:val="24"/>
+        </w:rPr>
+        <w:t>LogRegCV</w:t>
+      </w:r>
+      <w:proofErr w:type="spellEnd"/>
+      <w:r>
+        <w:rPr>
+          <w:rFonts w:cstheme="minorHAnsi"/>
+          <w:sz w:val="24"/>
+          <w:szCs w:val="24"/>
+        </w:rPr>
+        <w:t xml:space="preserve"> and </w:t>
+      </w:r>
+      <w:r>
+        <w:rPr>
+          <w:rFonts w:cstheme="minorHAnsi"/>
+          <w:sz w:val="24"/>
+          <w:szCs w:val="24"/>
+        </w:rPr>
+        <w:t xml:space="preserve">non-bagged </w:t>
+      </w:r>
+      <w:proofErr w:type="spellStart"/>
+      <w:r>
+        <w:rPr>
+          <w:rFonts w:cstheme="minorHAnsi"/>
+          <w:sz w:val="24"/>
+          <w:szCs w:val="24"/>
+        </w:rPr>
+        <w:t>LogRegCV</w:t>
+      </w:r>
+      <w:proofErr w:type="spellEnd"/>
+      <w:r>
+        <w:rPr>
+          <w:rFonts w:cstheme="minorHAnsi"/>
+          <w:sz w:val="24"/>
+          <w:szCs w:val="24"/>
+        </w:rPr>
+        <w:t xml:space="preserve"> were used to perform a grid search of different regularization values </w:t>
+      </w:r>
+      <w:r>
+        <w:rPr>
+          <w:rFonts w:cstheme="minorHAnsi"/>
+          <w:sz w:val="24"/>
+          <w:szCs w:val="24"/>
+        </w:rPr>
+        <w:t>(Cs), cross-validations(cv), and</w:t>
+      </w:r>
+      <w:r>
+        <w:rPr>
+          <w:rFonts w:cstheme="minorHAnsi"/>
+          <w:sz w:val="24"/>
+          <w:szCs w:val="24"/>
+        </w:rPr>
+        <w:t xml:space="preserve"> maximum iterations</w:t>
+      </w:r>
+      <w:r>
+        <w:rPr>
+          <w:rFonts w:cstheme="minorHAnsi"/>
+          <w:sz w:val="24"/>
+          <w:szCs w:val="24"/>
+        </w:rPr>
+        <w:t xml:space="preserve"> (</w:t>
+      </w:r>
+      <w:proofErr w:type="spellStart"/>
+      <w:r>
+        <w:rPr>
+          <w:rFonts w:cstheme="minorHAnsi"/>
+          <w:sz w:val="24"/>
+          <w:szCs w:val="24"/>
+        </w:rPr>
+        <w:t>max_iter</w:t>
+      </w:r>
+      <w:proofErr w:type="spellEnd"/>
+      <w:r>
+        <w:rPr>
+          <w:rFonts w:cstheme="minorHAnsi"/>
+          <w:sz w:val="24"/>
+          <w:szCs w:val="24"/>
+        </w:rPr>
+        <w:t xml:space="preserve">) </w:t>
+      </w:r>
+      <w:r>
+        <w:rPr>
+          <w:rFonts w:cstheme="minorHAnsi"/>
+          <w:sz w:val="24"/>
+          <w:szCs w:val="24"/>
+        </w:rPr>
+        <w:t>over a standard count vectorizer with the same preprocessor.  The best estimators performed similarly</w:t>
+      </w:r>
+      <w:r>
+        <w:rPr>
+          <w:rFonts w:cstheme="minorHAnsi"/>
+          <w:sz w:val="24"/>
+          <w:szCs w:val="24"/>
+        </w:rPr>
+        <w:t xml:space="preserve"> with the</w:t>
+      </w:r>
+      <w:r>
+        <w:rPr>
+          <w:rFonts w:cstheme="minorHAnsi"/>
+          <w:sz w:val="24"/>
+          <w:szCs w:val="24"/>
+        </w:rPr>
+        <w:t xml:space="preserve"> grid-searched non-bagged </w:t>
+      </w:r>
+      <w:proofErr w:type="spellStart"/>
+      <w:r>
+        <w:rPr>
+          <w:rFonts w:cstheme="minorHAnsi"/>
+          <w:sz w:val="24"/>
+          <w:szCs w:val="24"/>
+        </w:rPr>
+        <w:t>LogR</w:t>
+      </w:r>
+      <w:r>
+        <w:rPr>
+          <w:rFonts w:cstheme="minorHAnsi"/>
+          <w:sz w:val="24"/>
+          <w:szCs w:val="24"/>
+        </w:rPr>
+        <w:t>egCV</w:t>
+      </w:r>
+      <w:proofErr w:type="spellEnd"/>
+      <w:r>
+        <w:rPr>
+          <w:rFonts w:cstheme="minorHAnsi"/>
+          <w:sz w:val="24"/>
+          <w:szCs w:val="24"/>
+        </w:rPr>
+        <w:t xml:space="preserve">, however the standard </w:t>
+      </w:r>
+      <w:proofErr w:type="spellStart"/>
+      <w:r>
+        <w:rPr>
+          <w:rFonts w:cstheme="minorHAnsi"/>
+          <w:sz w:val="24"/>
+          <w:szCs w:val="24"/>
+        </w:rPr>
+        <w:t>LogRegCV</w:t>
+      </w:r>
+      <w:proofErr w:type="spellEnd"/>
+      <w:r>
+        <w:rPr>
+          <w:rFonts w:cstheme="minorHAnsi"/>
+          <w:sz w:val="24"/>
+          <w:szCs w:val="24"/>
+        </w:rPr>
+        <w:t xml:space="preserve"> had a better accuracy.  </w:t>
+      </w:r>
+      <w:r>
+        <w:rPr>
+          <w:rFonts w:cstheme="minorHAnsi"/>
+          <w:sz w:val="24"/>
+          <w:szCs w:val="24"/>
+        </w:rPr>
+        <w:t xml:space="preserve">This estimator was used for a </w:t>
+      </w:r>
+      <w:proofErr w:type="spellStart"/>
+      <w:r>
+        <w:rPr>
+          <w:rFonts w:cstheme="minorHAnsi"/>
+          <w:sz w:val="24"/>
+          <w:szCs w:val="24"/>
+        </w:rPr>
+        <w:t>Tfidf</w:t>
+      </w:r>
+      <w:proofErr w:type="spellEnd"/>
+      <w:r>
+        <w:rPr>
+          <w:rFonts w:cstheme="minorHAnsi"/>
+          <w:sz w:val="24"/>
+          <w:szCs w:val="24"/>
+        </w:rPr>
+        <w:t xml:space="preserve"> vectorizer with an </w:t>
+      </w:r>
+      <w:proofErr w:type="spellStart"/>
+      <w:r>
+        <w:rPr>
+          <w:rFonts w:cstheme="minorHAnsi"/>
+          <w:sz w:val="24"/>
+          <w:szCs w:val="24"/>
+        </w:rPr>
+        <w:t>ngram</w:t>
+      </w:r>
+      <w:proofErr w:type="spellEnd"/>
+      <w:r>
+        <w:rPr>
+          <w:rFonts w:cstheme="minorHAnsi"/>
+          <w:sz w:val="24"/>
+          <w:szCs w:val="24"/>
+        </w:rPr>
+        <w:t xml:space="preserve"> range of (1,2) and the results less accurate than the previous model.</w:t>
+      </w:r>
+    </w:p>
+    <w:p>
+      <w:pPr>
+        <w:spacing w:line="480" w:lineRule="auto"/>
+        <w:rPr>
+          <w:rFonts w:cstheme="minorHAnsi"/>
+          <w:sz w:val="24"/>
+          <w:szCs w:val="24"/>
+        </w:rPr>
+      </w:pPr>
+      <w:r>
+        <w:rPr>
+          <w:rFonts w:cstheme="minorHAnsi"/>
+          <w:sz w:val="24"/>
+          <w:szCs w:val="24"/>
+        </w:rPr>
+        <w:lastRenderedPageBreak/>
+        <w:tab/>
+        <w:t>As a final test, the best e</w:t>
+      </w:r>
+      <w:r>
+        <w:rPr>
+          <w:rFonts w:cstheme="minorHAnsi"/>
+          <w:sz w:val="24"/>
+          <w:szCs w:val="24"/>
+        </w:rPr>
+        <w:t>stimator from a non-bagged grid-</w:t>
+      </w:r>
+      <w:r>
+        <w:rPr>
+          <w:rFonts w:cstheme="minorHAnsi"/>
+          <w:sz w:val="24"/>
+          <w:szCs w:val="24"/>
+        </w:rPr>
+        <w:t>search</w:t>
+      </w:r>
+      <w:r>
+        <w:rPr>
+          <w:rFonts w:cstheme="minorHAnsi"/>
+          <w:sz w:val="24"/>
+          <w:szCs w:val="24"/>
+        </w:rPr>
+        <w:t>ed</w:t>
+      </w:r>
+      <w:r>
+        <w:rPr>
+          <w:rFonts w:cstheme="minorHAnsi"/>
+          <w:sz w:val="24"/>
+          <w:szCs w:val="24"/>
+        </w:rPr>
+        <w:t xml:space="preserve"> </w:t>
+      </w:r>
+      <w:proofErr w:type="spellStart"/>
+      <w:r>
+        <w:rPr>
+          <w:rFonts w:cstheme="minorHAnsi"/>
+          <w:sz w:val="24"/>
+          <w:szCs w:val="24"/>
+        </w:rPr>
+        <w:t>LogRegCV</w:t>
+      </w:r>
+      <w:proofErr w:type="spellEnd"/>
+      <w:r>
+        <w:rPr>
+          <w:rFonts w:cstheme="minorHAnsi"/>
+          <w:sz w:val="24"/>
+          <w:szCs w:val="24"/>
+        </w:rPr>
+        <w:t xml:space="preserve">, a base </w:t>
+      </w:r>
+      <w:proofErr w:type="spellStart"/>
+      <w:r>
+        <w:rPr>
+          <w:rFonts w:cstheme="minorHAnsi"/>
+          <w:sz w:val="24"/>
+          <w:szCs w:val="24"/>
+        </w:rPr>
+        <w:t>LogRegCV</w:t>
+      </w:r>
+      <w:proofErr w:type="spellEnd"/>
+      <w:r>
+        <w:rPr>
+          <w:rFonts w:cstheme="minorHAnsi"/>
+          <w:sz w:val="24"/>
+          <w:szCs w:val="24"/>
+        </w:rPr>
+        <w:t xml:space="preserve"> model, and a linear SVM was tested together on a standard count vectorizer with the same preprocessor.  Again, all performed the similar. </w:t>
       </w:r>
     </w:p>
     <w:p>
@@ -3048,11 +4654,7 @@
           <w:u w:val="single"/>
         </w:rPr>
       </w:pPr>
-    </w:p>
-    <w:p>
-      <w:pPr>
-        <w:spacing w:line="480" w:lineRule="auto"/>
-        <w:jc w:val="center"/>
+      <w:r>
         <w:rPr>
           <w:rFonts w:asciiTheme="majorHAnsi" w:hAnsiTheme="majorHAnsi" w:cstheme="majorHAnsi"/>
           <w:b/>
@@ -3060,7 +4662,298 @@
           <w:szCs w:val="28"/>
           <w:u w:val="single"/>
         </w:rPr>
-      </w:pPr>
+        <w:t>Results</w:t>
+      </w:r>
+    </w:p>
+    <w:p>
+      <w:pPr>
+        <w:spacing w:line="480" w:lineRule="auto"/>
+        <w:rPr>
+          <w:rFonts w:cstheme="minorHAnsi"/>
+          <w:sz w:val="24"/>
+          <w:szCs w:val="24"/>
+        </w:rPr>
+      </w:pPr>
+      <w:r>
+        <w:rPr>
+          <w:rFonts w:cstheme="minorHAnsi"/>
+          <w:sz w:val="24"/>
+          <w:szCs w:val="24"/>
+        </w:rPr>
+        <w:tab/>
+      </w:r>
+      <w:r>
+        <w:rPr>
+          <w:rFonts w:cstheme="minorHAnsi"/>
+          <w:sz w:val="24"/>
+          <w:szCs w:val="24"/>
+        </w:rPr>
+        <w:t>The lowest accuracy score</w:t>
+      </w:r>
+      <w:r>
+        <w:rPr>
+          <w:rFonts w:cstheme="minorHAnsi"/>
+          <w:sz w:val="24"/>
+          <w:szCs w:val="24"/>
+        </w:rPr>
+        <w:t xml:space="preserve"> </w:t>
+      </w:r>
+      <w:r>
+        <w:rPr>
+          <w:rFonts w:cstheme="minorHAnsi"/>
+          <w:sz w:val="24"/>
+          <w:szCs w:val="24"/>
+        </w:rPr>
+        <w:t xml:space="preserve">for the training set was 93.53% with an </w:t>
+      </w:r>
+      <w:proofErr w:type="spellStart"/>
+      <w:r>
+        <w:rPr>
+          <w:rFonts w:cstheme="minorHAnsi"/>
+          <w:sz w:val="24"/>
+          <w:szCs w:val="24"/>
+        </w:rPr>
+        <w:t>AdaBoost</w:t>
+      </w:r>
+      <w:proofErr w:type="spellEnd"/>
+      <w:r>
+        <w:rPr>
+          <w:rFonts w:cstheme="minorHAnsi"/>
+          <w:sz w:val="24"/>
+          <w:szCs w:val="24"/>
+        </w:rPr>
+        <w:t xml:space="preserve"> Decision Tree with </w:t>
+      </w:r>
+      <w:proofErr w:type="spellStart"/>
+      <w:r>
+        <w:rPr>
+          <w:rFonts w:cstheme="minorHAnsi"/>
+          <w:sz w:val="24"/>
+          <w:szCs w:val="24"/>
+        </w:rPr>
+        <w:t>scikit</w:t>
+      </w:r>
+      <w:proofErr w:type="spellEnd"/>
+      <w:r>
+        <w:rPr>
+          <w:rFonts w:cstheme="minorHAnsi"/>
+          <w:sz w:val="24"/>
+          <w:szCs w:val="24"/>
+        </w:rPr>
+        <w:t xml:space="preserve">-learn default parameters.  225 false negatives were classified out of </w:t>
+      </w:r>
+      <w:r>
+        <w:rPr>
+          <w:rFonts w:cstheme="minorHAnsi"/>
+          <w:sz w:val="24"/>
+          <w:szCs w:val="24"/>
+        </w:rPr>
+        <w:t>a total o</w:t>
+      </w:r>
+      <w:r>
+        <w:rPr>
+          <w:rFonts w:cstheme="minorHAnsi"/>
+          <w:sz w:val="24"/>
+          <w:szCs w:val="24"/>
+        </w:rPr>
+        <w:t xml:space="preserve">f </w:t>
+      </w:r>
+      <w:r>
+        <w:rPr>
+          <w:rFonts w:cstheme="minorHAnsi"/>
+          <w:sz w:val="24"/>
+          <w:szCs w:val="24"/>
+        </w:rPr>
+        <w:t xml:space="preserve">882 and 100 false positives were classified out of </w:t>
+      </w:r>
+      <w:r>
+        <w:rPr>
+          <w:rFonts w:cstheme="minorHAnsi"/>
+          <w:sz w:val="24"/>
+          <w:szCs w:val="24"/>
+        </w:rPr>
+        <w:t xml:space="preserve">total of </w:t>
+      </w:r>
+      <w:r>
+        <w:rPr>
+          <w:rFonts w:cstheme="minorHAnsi"/>
+          <w:sz w:val="24"/>
+          <w:szCs w:val="24"/>
+        </w:rPr>
+        <w:t xml:space="preserve">4,293.  The highest </w:t>
+      </w:r>
+      <w:r>
+        <w:rPr>
+          <w:rFonts w:cstheme="minorHAnsi"/>
+          <w:sz w:val="24"/>
+          <w:szCs w:val="24"/>
+        </w:rPr>
+        <w:t>was 99.96</w:t>
+      </w:r>
+      <w:r>
+        <w:rPr>
+          <w:rFonts w:cstheme="minorHAnsi"/>
+          <w:sz w:val="24"/>
+          <w:szCs w:val="24"/>
+        </w:rPr>
+        <w:t xml:space="preserve">% with a </w:t>
+      </w:r>
+      <w:proofErr w:type="spellStart"/>
+      <w:r>
+        <w:rPr>
+          <w:rFonts w:cstheme="minorHAnsi"/>
+          <w:sz w:val="24"/>
+          <w:szCs w:val="24"/>
+        </w:rPr>
+        <w:t>LogRegCV</w:t>
+      </w:r>
+      <w:proofErr w:type="spellEnd"/>
+      <w:r>
+        <w:rPr>
+          <w:rFonts w:cstheme="minorHAnsi"/>
+          <w:sz w:val="24"/>
+          <w:szCs w:val="24"/>
+        </w:rPr>
+        <w:t xml:space="preserve"> (Cs = 10, cv</w:t>
+      </w:r>
+      <w:r>
+        <w:rPr>
+          <w:rFonts w:cstheme="minorHAnsi"/>
+          <w:sz w:val="24"/>
+          <w:szCs w:val="24"/>
+        </w:rPr>
+        <w:t xml:space="preserve"> </w:t>
+      </w:r>
+      <w:r>
+        <w:rPr>
+          <w:rFonts w:cstheme="minorHAnsi"/>
+          <w:sz w:val="24"/>
+          <w:szCs w:val="24"/>
+        </w:rPr>
+        <w:t>=</w:t>
+      </w:r>
+      <w:r>
+        <w:rPr>
+          <w:rFonts w:cstheme="minorHAnsi"/>
+          <w:sz w:val="24"/>
+          <w:szCs w:val="24"/>
+        </w:rPr>
+        <w:t xml:space="preserve"> </w:t>
+      </w:r>
+      <w:r>
+        <w:rPr>
+          <w:rFonts w:cstheme="minorHAnsi"/>
+          <w:sz w:val="24"/>
+          <w:szCs w:val="24"/>
+        </w:rPr>
+        <w:t xml:space="preserve">3, </w:t>
+      </w:r>
+      <w:proofErr w:type="spellStart"/>
+      <w:r>
+        <w:rPr>
+          <w:rFonts w:cstheme="minorHAnsi"/>
+          <w:sz w:val="24"/>
+          <w:szCs w:val="24"/>
+        </w:rPr>
+        <w:t>max_iter</w:t>
+      </w:r>
+      <w:proofErr w:type="spellEnd"/>
+      <w:r>
+        <w:rPr>
+          <w:rFonts w:cstheme="minorHAnsi"/>
+          <w:sz w:val="24"/>
+          <w:szCs w:val="24"/>
+        </w:rPr>
+        <w:t xml:space="preserve"> </w:t>
+      </w:r>
+      <w:r>
+        <w:rPr>
+          <w:rFonts w:cstheme="minorHAnsi"/>
+          <w:sz w:val="24"/>
+          <w:szCs w:val="24"/>
+        </w:rPr>
+        <w:t>=</w:t>
+      </w:r>
+      <w:r>
+        <w:rPr>
+          <w:rFonts w:cstheme="minorHAnsi"/>
+          <w:sz w:val="24"/>
+          <w:szCs w:val="24"/>
+        </w:rPr>
+        <w:t xml:space="preserve"> </w:t>
+      </w:r>
+      <w:r>
+        <w:rPr>
+          <w:rFonts w:cstheme="minorHAnsi"/>
+          <w:sz w:val="24"/>
+          <w:szCs w:val="24"/>
+        </w:rPr>
+        <w:t xml:space="preserve">10).  One false negative </w:t>
+      </w:r>
+      <w:r>
+        <w:rPr>
+          <w:rFonts w:cstheme="minorHAnsi"/>
+          <w:sz w:val="24"/>
+          <w:szCs w:val="24"/>
+        </w:rPr>
+        <w:t xml:space="preserve">was </w:t>
+      </w:r>
+      <w:r>
+        <w:rPr>
+          <w:rFonts w:cstheme="minorHAnsi"/>
+          <w:sz w:val="24"/>
+          <w:szCs w:val="24"/>
+        </w:rPr>
+        <w:t xml:space="preserve">classified out of </w:t>
+      </w:r>
+      <w:r>
+        <w:rPr>
+          <w:rFonts w:cstheme="minorHAnsi"/>
+          <w:sz w:val="24"/>
+          <w:szCs w:val="24"/>
+        </w:rPr>
+        <w:t xml:space="preserve">a total of </w:t>
+      </w:r>
+      <w:r>
+        <w:rPr>
+          <w:rFonts w:cstheme="minorHAnsi"/>
+          <w:sz w:val="24"/>
+          <w:szCs w:val="24"/>
+        </w:rPr>
+        <w:t xml:space="preserve">882 and one false positive </w:t>
+      </w:r>
+      <w:r>
+        <w:rPr>
+          <w:rFonts w:cstheme="minorHAnsi"/>
+          <w:sz w:val="24"/>
+          <w:szCs w:val="24"/>
+        </w:rPr>
+        <w:t xml:space="preserve">was </w:t>
+      </w:r>
+      <w:r>
+        <w:rPr>
+          <w:rFonts w:cstheme="minorHAnsi"/>
+          <w:sz w:val="24"/>
+          <w:szCs w:val="24"/>
+        </w:rPr>
+        <w:t xml:space="preserve">classified out of </w:t>
+      </w:r>
+      <w:r>
+        <w:rPr>
+          <w:rFonts w:cstheme="minorHAnsi"/>
+          <w:sz w:val="24"/>
+          <w:szCs w:val="24"/>
+        </w:rPr>
+        <w:t xml:space="preserve">total of </w:t>
+      </w:r>
+      <w:r>
+        <w:rPr>
+          <w:rFonts w:cstheme="minorHAnsi"/>
+          <w:sz w:val="24"/>
+          <w:szCs w:val="24"/>
+        </w:rPr>
+        <w:t xml:space="preserve">4,293.  </w:t>
+      </w:r>
     </w:p>
     <w:p>
       <w:pPr>
@@ -3078,110 +4971,1092 @@
           <w:sz w:val="24"/>
           <w:szCs w:val="24"/>
         </w:rPr>
-        <w:t xml:space="preserve">Only 4,849/7725 (62.8%) returned text while 2348/7725(30.4%) sites were deleted (404 or 410 errors with requests), 299/7725 (3.8%) had bad requests (400 or 500 errors other than 404 or 410), and 228/7725 (3.0%) sites had a successful request but retuned no text.  The results of the web scrapping are showed in Figure 2 and the number of usable websites by the year of </w:t>
-      </w:r>
-      <w:r>
-        <w:rPr>
-          <w:rFonts w:cstheme="minorHAnsi"/>
-          <w:sz w:val="24"/>
-          <w:szCs w:val="24"/>
-        </w:rPr>
-        <w:t>“</w:t>
-      </w:r>
-      <w:r>
-        <w:rPr>
-          <w:rFonts w:cstheme="minorHAnsi"/>
-          <w:sz w:val="24"/>
-          <w:szCs w:val="24"/>
-        </w:rPr>
-        <w:t>Issue Date</w:t>
-      </w:r>
-      <w:r>
-        <w:rPr>
-          <w:rFonts w:cstheme="minorHAnsi"/>
-          <w:sz w:val="24"/>
-          <w:szCs w:val="24"/>
-        </w:rPr>
-        <w:t>”</w:t>
-      </w:r>
-      <w:r>
-        <w:rPr>
-          <w:rFonts w:cstheme="minorHAnsi"/>
-          <w:sz w:val="24"/>
-          <w:szCs w:val="24"/>
-        </w:rPr>
-        <w:t xml:space="preserve"> are shown in Figure 3.</w:t>
-      </w:r>
-    </w:p>
-    <w:p>
-      <w:pPr>
-        <w:rPr>
-          <w:rFonts w:cstheme="minorHAnsi"/>
+        <w:t xml:space="preserve">The lowest class 0 (non-boil order) precision, recall, and f1 score on the training set was with the boosted decision tree with 0.86, 0.74, and 0.80 respectfully.  The highest was </w:t>
+      </w:r>
+      <w:r>
+        <w:rPr>
+          <w:rFonts w:cstheme="minorHAnsi"/>
+          <w:sz w:val="24"/>
+          <w:szCs w:val="24"/>
+        </w:rPr>
+        <w:t xml:space="preserve">with the </w:t>
+      </w:r>
+      <w:proofErr w:type="spellStart"/>
+      <w:r>
+        <w:rPr>
+          <w:rFonts w:cstheme="minorHAnsi"/>
+          <w:sz w:val="24"/>
+          <w:szCs w:val="24"/>
+        </w:rPr>
+        <w:t>LogRegCV</w:t>
+      </w:r>
+      <w:proofErr w:type="spellEnd"/>
+      <w:r>
+        <w:rPr>
+          <w:rFonts w:cstheme="minorHAnsi"/>
+          <w:sz w:val="24"/>
+          <w:szCs w:val="24"/>
+        </w:rPr>
+        <w:t xml:space="preserve"> (Cs = 10, cv = 3, </w:t>
+      </w:r>
+      <w:proofErr w:type="spellStart"/>
+      <w:r>
+        <w:rPr>
+          <w:rFonts w:cstheme="minorHAnsi"/>
+          <w:sz w:val="24"/>
+          <w:szCs w:val="24"/>
+        </w:rPr>
+        <w:t>max_iter</w:t>
+      </w:r>
+      <w:proofErr w:type="spellEnd"/>
+      <w:r>
+        <w:rPr>
+          <w:rFonts w:cstheme="minorHAnsi"/>
+          <w:sz w:val="24"/>
+          <w:szCs w:val="24"/>
+        </w:rPr>
+        <w:t xml:space="preserve"> = 10) </w:t>
+      </w:r>
+      <w:r>
+        <w:rPr>
+          <w:rFonts w:cstheme="minorHAnsi"/>
+          <w:sz w:val="24"/>
+          <w:szCs w:val="24"/>
+        </w:rPr>
+        <w:t xml:space="preserve">model </w:t>
+      </w:r>
+      <w:r>
+        <w:rPr>
+          <w:rFonts w:cstheme="minorHAnsi"/>
+          <w:sz w:val="24"/>
+          <w:szCs w:val="24"/>
+        </w:rPr>
+        <w:t xml:space="preserve">with 0.9989 for class 0 precision, recall, and f1 score for the training set.  </w:t>
+      </w:r>
+    </w:p>
+    <w:p>
+      <w:pPr>
+        <w:spacing w:line="480" w:lineRule="auto"/>
+        <w:ind w:firstLine="720"/>
+        <w:rPr>
+          <w:rFonts w:cstheme="minorHAnsi"/>
+          <w:sz w:val="24"/>
+          <w:szCs w:val="24"/>
+        </w:rPr>
+      </w:pPr>
+      <w:r>
+        <w:rPr>
+          <w:rFonts w:cstheme="minorHAnsi"/>
+          <w:sz w:val="24"/>
+          <w:szCs w:val="24"/>
+        </w:rPr>
+        <w:t xml:space="preserve">The lowest class 1 (boil-order) precision, recall, and f1 score on the training set was with </w:t>
+      </w:r>
+      <w:r>
+        <w:rPr>
+          <w:rFonts w:cstheme="minorHAnsi"/>
+          <w:sz w:val="24"/>
+          <w:szCs w:val="24"/>
+        </w:rPr>
+        <w:t>0.95</w:t>
+      </w:r>
+      <w:r>
+        <w:rPr>
+          <w:rFonts w:cstheme="minorHAnsi"/>
+          <w:sz w:val="24"/>
+          <w:szCs w:val="24"/>
+        </w:rPr>
+        <w:t>, 0.97, 0.96 respectfully with the</w:t>
+      </w:r>
+      <w:r>
+        <w:rPr>
+          <w:rFonts w:cstheme="minorHAnsi"/>
+          <w:sz w:val="24"/>
+          <w:szCs w:val="24"/>
+        </w:rPr>
+        <w:t xml:space="preserve"> boosted decision tree.  The highest was 0.9998 for precision, recall, and f1 score with the </w:t>
+      </w:r>
+      <w:proofErr w:type="spellStart"/>
+      <w:r>
+        <w:rPr>
+          <w:rFonts w:cstheme="minorHAnsi"/>
+          <w:sz w:val="24"/>
+          <w:szCs w:val="24"/>
+        </w:rPr>
+        <w:t>LogRegCV</w:t>
+      </w:r>
+      <w:proofErr w:type="spellEnd"/>
+      <w:r>
+        <w:rPr>
+          <w:rFonts w:cstheme="minorHAnsi"/>
+          <w:sz w:val="24"/>
+          <w:szCs w:val="24"/>
+        </w:rPr>
+        <w:t xml:space="preserve"> (Cs = 10, cv =3, </w:t>
+      </w:r>
+      <w:proofErr w:type="spellStart"/>
+      <w:r>
+        <w:rPr>
+          <w:rFonts w:cstheme="minorHAnsi"/>
+          <w:sz w:val="24"/>
+          <w:szCs w:val="24"/>
+        </w:rPr>
+        <w:t>max_iter</w:t>
+      </w:r>
+      <w:proofErr w:type="spellEnd"/>
+      <w:r>
+        <w:rPr>
+          <w:rFonts w:cstheme="minorHAnsi"/>
+          <w:sz w:val="24"/>
+          <w:szCs w:val="24"/>
+        </w:rPr>
+        <w:t xml:space="preserve"> = 10) model.  These results do not include models that classified at baseline level nor does it include models that gave perfect accuracy, as this indicates overfit.  </w:t>
+      </w:r>
+    </w:p>
+    <w:p>
+      <w:pPr>
+        <w:spacing w:line="480" w:lineRule="auto"/>
+        <w:rPr>
+          <w:rFonts w:cstheme="minorHAnsi"/>
+          <w:sz w:val="24"/>
+          <w:szCs w:val="24"/>
+        </w:rPr>
+      </w:pPr>
+      <w:r>
+        <w:rPr>
+          <w:rFonts w:cstheme="minorHAnsi"/>
+          <w:sz w:val="24"/>
+          <w:szCs w:val="24"/>
+        </w:rPr>
+        <w:tab/>
+      </w:r>
+      <w:r>
+        <w:rPr>
+          <w:rFonts w:cstheme="minorHAnsi"/>
+          <w:sz w:val="24"/>
+          <w:szCs w:val="24"/>
+        </w:rPr>
+        <w:t xml:space="preserve">For the testing set, the lowest accuracy was 92.47% with the boosted decision tree.  129 false negatives were classified out of a total 434 and 63 false positives were classified out of a total of 2,115.  The highest accuracy for the test set was </w:t>
+      </w:r>
+      <w:r>
+        <w:rPr>
+          <w:rFonts w:cstheme="minorHAnsi"/>
+          <w:sz w:val="24"/>
+          <w:szCs w:val="24"/>
+        </w:rPr>
+        <w:t xml:space="preserve">95.56% with a </w:t>
+      </w:r>
+      <w:proofErr w:type="spellStart"/>
+      <w:proofErr w:type="gramStart"/>
+      <w:r>
+        <w:rPr>
+          <w:rFonts w:cstheme="minorHAnsi"/>
+          <w:sz w:val="24"/>
+          <w:szCs w:val="24"/>
+        </w:rPr>
+        <w:t>LogRegCV</w:t>
+      </w:r>
+      <w:proofErr w:type="spellEnd"/>
+      <w:r>
+        <w:rPr>
+          <w:rFonts w:cstheme="minorHAnsi"/>
+          <w:sz w:val="24"/>
+          <w:szCs w:val="24"/>
+        </w:rPr>
+        <w:t>(</w:t>
+      </w:r>
+      <w:proofErr w:type="gramEnd"/>
+      <w:r>
+        <w:rPr>
+          <w:rFonts w:cstheme="minorHAnsi"/>
+          <w:sz w:val="24"/>
+          <w:szCs w:val="24"/>
+        </w:rPr>
+        <w:t xml:space="preserve">Cs = 100, cv = </w:t>
+      </w:r>
+      <w:r>
+        <w:rPr>
+          <w:rFonts w:cstheme="minorHAnsi"/>
+          <w:sz w:val="24"/>
+          <w:szCs w:val="24"/>
+        </w:rPr>
+        <w:lastRenderedPageBreak/>
+        <w:t xml:space="preserve">5, </w:t>
+      </w:r>
+      <w:proofErr w:type="spellStart"/>
+      <w:r>
+        <w:rPr>
+          <w:rFonts w:cstheme="minorHAnsi"/>
+          <w:sz w:val="24"/>
+          <w:szCs w:val="24"/>
+        </w:rPr>
+        <w:t>max_iter</w:t>
+      </w:r>
+      <w:proofErr w:type="spellEnd"/>
+      <w:r>
+        <w:rPr>
+          <w:rFonts w:cstheme="minorHAnsi"/>
+          <w:sz w:val="24"/>
+          <w:szCs w:val="24"/>
+        </w:rPr>
+        <w:t xml:space="preserve"> = 100).  74 false negatives were classified out of a total of 434 and 32 false positives were classified out of a total of 2115.  </w:t>
+      </w:r>
+    </w:p>
+    <w:p>
+      <w:pPr>
+        <w:spacing w:line="480" w:lineRule="auto"/>
+        <w:ind w:firstLine="720"/>
+        <w:rPr>
+          <w:rFonts w:cstheme="minorHAnsi"/>
+          <w:sz w:val="24"/>
+          <w:szCs w:val="24"/>
+        </w:rPr>
+      </w:pPr>
+      <w:r>
+        <w:rPr>
+          <w:rFonts w:cstheme="minorHAnsi"/>
+          <w:sz w:val="24"/>
+          <w:szCs w:val="24"/>
+        </w:rPr>
+        <w:t xml:space="preserve">The lowest class 0 precision, recall, and f1 score </w:t>
+      </w:r>
+      <w:r>
+        <w:rPr>
+          <w:rFonts w:cstheme="minorHAnsi"/>
+          <w:sz w:val="24"/>
+          <w:szCs w:val="24"/>
+        </w:rPr>
+        <w:t xml:space="preserve">on the testing set </w:t>
+      </w:r>
+      <w:r>
+        <w:rPr>
+          <w:rFonts w:cstheme="minorHAnsi"/>
+          <w:sz w:val="24"/>
+          <w:szCs w:val="24"/>
+        </w:rPr>
+        <w:t xml:space="preserve">was with a </w:t>
+      </w:r>
+      <w:r>
+        <w:rPr>
+          <w:rFonts w:cstheme="minorHAnsi"/>
+          <w:sz w:val="24"/>
+          <w:szCs w:val="24"/>
+        </w:rPr>
+        <w:t xml:space="preserve">KNN model with base parameters set by </w:t>
+      </w:r>
+      <w:proofErr w:type="spellStart"/>
+      <w:r>
+        <w:rPr>
+          <w:rFonts w:cstheme="minorHAnsi"/>
+          <w:sz w:val="24"/>
+          <w:szCs w:val="24"/>
+        </w:rPr>
+        <w:t>scikit</w:t>
+      </w:r>
+      <w:proofErr w:type="spellEnd"/>
+      <w:r>
+        <w:rPr>
+          <w:rFonts w:cstheme="minorHAnsi"/>
+          <w:sz w:val="24"/>
+          <w:szCs w:val="24"/>
+        </w:rPr>
+        <w:t xml:space="preserve"> learn.  Precision was 0.90, recall was 0.67, and the f1 score was 0.77 for class 0.  Across the models, however, a linear SVM with base parameters set by </w:t>
+      </w:r>
+      <w:proofErr w:type="spellStart"/>
+      <w:r>
+        <w:rPr>
+          <w:rFonts w:cstheme="minorHAnsi"/>
+          <w:sz w:val="24"/>
+          <w:szCs w:val="24"/>
+        </w:rPr>
+        <w:t>scikit</w:t>
+      </w:r>
+      <w:proofErr w:type="spellEnd"/>
+      <w:r>
+        <w:rPr>
+          <w:rFonts w:cstheme="minorHAnsi"/>
+          <w:sz w:val="24"/>
+          <w:szCs w:val="24"/>
+        </w:rPr>
+        <w:t xml:space="preserve"> learn </w:t>
+      </w:r>
+      <w:r>
+        <w:rPr>
+          <w:rFonts w:cstheme="minorHAnsi"/>
+          <w:sz w:val="24"/>
+          <w:szCs w:val="24"/>
+        </w:rPr>
+        <w:t>had the lowest</w:t>
+      </w:r>
+      <w:r>
+        <w:rPr>
+          <w:rFonts w:cstheme="minorHAnsi"/>
+          <w:sz w:val="24"/>
+          <w:szCs w:val="24"/>
+        </w:rPr>
+        <w:t xml:space="preserve"> precision of 0.87 for class 0 and a bagged RFC with 15 bagged estimators and 15 trees per forest yielded </w:t>
+      </w:r>
+      <w:r>
+        <w:rPr>
+          <w:rFonts w:cstheme="minorHAnsi"/>
+          <w:sz w:val="24"/>
+          <w:szCs w:val="24"/>
+        </w:rPr>
+        <w:t xml:space="preserve">the lowest </w:t>
+      </w:r>
+      <w:r>
+        <w:rPr>
+          <w:rFonts w:cstheme="minorHAnsi"/>
+          <w:sz w:val="24"/>
+          <w:szCs w:val="24"/>
+        </w:rPr>
+        <w:t>rec</w:t>
+      </w:r>
+      <w:r>
+        <w:rPr>
+          <w:rFonts w:cstheme="minorHAnsi"/>
+          <w:sz w:val="24"/>
+          <w:szCs w:val="24"/>
+        </w:rPr>
+        <w:t>all of 0.66 for c</w:t>
+      </w:r>
+      <w:r>
+        <w:rPr>
+          <w:rFonts w:cstheme="minorHAnsi"/>
+          <w:sz w:val="24"/>
+          <w:szCs w:val="24"/>
+        </w:rPr>
+        <w:t xml:space="preserve">lass 0.  Three models performed equally well across all classification metrics of precision, recall, and f1 score.  A bagged </w:t>
+      </w:r>
+      <w:proofErr w:type="spellStart"/>
+      <w:r>
+        <w:rPr>
+          <w:rFonts w:cstheme="minorHAnsi"/>
+          <w:sz w:val="24"/>
+          <w:szCs w:val="24"/>
+        </w:rPr>
+        <w:t>LogRegCV</w:t>
+      </w:r>
+      <w:proofErr w:type="spellEnd"/>
+      <w:r>
+        <w:rPr>
+          <w:rFonts w:cstheme="minorHAnsi"/>
+          <w:sz w:val="24"/>
+          <w:szCs w:val="24"/>
+        </w:rPr>
+        <w:t xml:space="preserve"> with 15 estimators and base parameters from </w:t>
+      </w:r>
+      <w:proofErr w:type="spellStart"/>
+      <w:r>
+        <w:rPr>
+          <w:rFonts w:cstheme="minorHAnsi"/>
+          <w:sz w:val="24"/>
+          <w:szCs w:val="24"/>
+        </w:rPr>
+        <w:t>scikit</w:t>
+      </w:r>
+      <w:proofErr w:type="spellEnd"/>
+      <w:r>
+        <w:rPr>
+          <w:rFonts w:cstheme="minorHAnsi"/>
+          <w:sz w:val="24"/>
+          <w:szCs w:val="24"/>
+        </w:rPr>
+        <w:t xml:space="preserve"> learn for the regression yielded a class 0 precision of 0.92, a recall of 0.79, and f1 score of 0.86.  A boosted </w:t>
+      </w:r>
+      <w:proofErr w:type="spellStart"/>
+      <w:proofErr w:type="gramStart"/>
+      <w:r>
+        <w:rPr>
+          <w:rFonts w:cstheme="minorHAnsi"/>
+          <w:sz w:val="24"/>
+          <w:szCs w:val="24"/>
+        </w:rPr>
+        <w:t>LogRegCV</w:t>
+      </w:r>
+      <w:proofErr w:type="spellEnd"/>
+      <w:r>
+        <w:rPr>
+          <w:rFonts w:cstheme="minorHAnsi"/>
+          <w:sz w:val="24"/>
+          <w:szCs w:val="24"/>
+        </w:rPr>
+        <w:t>(</w:t>
+      </w:r>
+      <w:proofErr w:type="gramEnd"/>
+      <w:r>
+        <w:rPr>
+          <w:rFonts w:cstheme="minorHAnsi"/>
+          <w:sz w:val="24"/>
+          <w:szCs w:val="24"/>
+        </w:rPr>
+        <w:t xml:space="preserve">Cs = 100, cv = 5, </w:t>
+      </w:r>
+      <w:proofErr w:type="spellStart"/>
+      <w:r>
+        <w:rPr>
+          <w:rFonts w:cstheme="minorHAnsi"/>
+          <w:sz w:val="24"/>
+          <w:szCs w:val="24"/>
+        </w:rPr>
+        <w:t>max_iter</w:t>
+      </w:r>
+      <w:proofErr w:type="spellEnd"/>
+      <w:r>
+        <w:rPr>
+          <w:rFonts w:cstheme="minorHAnsi"/>
+          <w:sz w:val="24"/>
+          <w:szCs w:val="24"/>
+        </w:rPr>
+        <w:t xml:space="preserve"> = 100) with two estimators for boosting yielded a class 0 precision of 0.91, a recall of 0.81, and a f1 score of 0.86.  The same </w:t>
+      </w:r>
+      <w:proofErr w:type="spellStart"/>
+      <w:r>
+        <w:rPr>
+          <w:rFonts w:cstheme="minorHAnsi"/>
+          <w:sz w:val="24"/>
+          <w:szCs w:val="24"/>
+        </w:rPr>
+        <w:t>LogRegCV</w:t>
+      </w:r>
+      <w:proofErr w:type="spellEnd"/>
+      <w:r>
+        <w:rPr>
+          <w:rFonts w:cstheme="minorHAnsi"/>
+          <w:sz w:val="24"/>
+          <w:szCs w:val="24"/>
+        </w:rPr>
+        <w:t xml:space="preserve"> model without the boost yielded a class 0 precision of 0.90, a recall of 0.83, and a f1 score of 0.86.  The highest precision for class 0 was 0.96 with the bagged RFC model with 15 estimators and 15 trees per forest.  The highest class 0 recall was </w:t>
+      </w:r>
+      <w:r>
+        <w:rPr>
+          <w:rFonts w:cstheme="minorHAnsi"/>
+          <w:sz w:val="24"/>
+          <w:szCs w:val="24"/>
+        </w:rPr>
+        <w:t xml:space="preserve">0.85 with the linear SVM model with default </w:t>
+      </w:r>
+      <w:proofErr w:type="spellStart"/>
+      <w:r>
+        <w:rPr>
+          <w:rFonts w:cstheme="minorHAnsi"/>
+          <w:sz w:val="24"/>
+          <w:szCs w:val="24"/>
+        </w:rPr>
+        <w:t>scikit</w:t>
+      </w:r>
+      <w:proofErr w:type="spellEnd"/>
+      <w:r>
+        <w:rPr>
+          <w:rFonts w:cstheme="minorHAnsi"/>
+          <w:sz w:val="24"/>
+          <w:szCs w:val="24"/>
+        </w:rPr>
+        <w:t xml:space="preserve"> learn parameters.  </w:t>
+      </w:r>
+    </w:p>
+    <w:p>
+      <w:pPr>
+        <w:spacing w:line="480" w:lineRule="auto"/>
+        <w:ind w:firstLine="720"/>
+        <w:rPr>
+          <w:rFonts w:cstheme="minorHAnsi"/>
+          <w:sz w:val="24"/>
+          <w:szCs w:val="24"/>
+        </w:rPr>
+      </w:pPr>
+      <w:r>
+        <w:rPr>
+          <w:rFonts w:cstheme="minorHAnsi"/>
+          <w:sz w:val="24"/>
+          <w:szCs w:val="24"/>
+        </w:rPr>
+        <w:t xml:space="preserve">The lowest class 1 precision, recall, and f1 score </w:t>
+      </w:r>
+      <w:r>
+        <w:rPr>
+          <w:rFonts w:cstheme="minorHAnsi"/>
+          <w:sz w:val="24"/>
+          <w:szCs w:val="24"/>
+        </w:rPr>
+        <w:t xml:space="preserve">on the testing set </w:t>
+      </w:r>
+      <w:r>
+        <w:rPr>
+          <w:rFonts w:cstheme="minorHAnsi"/>
+          <w:sz w:val="24"/>
+          <w:szCs w:val="24"/>
+        </w:rPr>
+        <w:t>was 0.94, 0.97, and 0.96 respectfully with the boosted decision tree.  The two models with highest class 1 precision, recall, and f1 score was 0.97, 0.99, and 0.97 respectfully was with a</w:t>
+      </w:r>
+      <w:r>
+        <w:rPr>
+          <w:rFonts w:cstheme="minorHAnsi"/>
+          <w:sz w:val="24"/>
+          <w:szCs w:val="24"/>
+        </w:rPr>
+        <w:t xml:space="preserve"> </w:t>
+      </w:r>
+      <w:proofErr w:type="spellStart"/>
+      <w:proofErr w:type="gramStart"/>
+      <w:r>
+        <w:rPr>
+          <w:rFonts w:cstheme="minorHAnsi"/>
+          <w:sz w:val="24"/>
+          <w:szCs w:val="24"/>
+        </w:rPr>
+        <w:t>LogRegCV</w:t>
+      </w:r>
+      <w:proofErr w:type="spellEnd"/>
+      <w:r>
+        <w:rPr>
+          <w:rFonts w:cstheme="minorHAnsi"/>
+          <w:sz w:val="24"/>
+          <w:szCs w:val="24"/>
+        </w:rPr>
+        <w:t>(</w:t>
+      </w:r>
+      <w:proofErr w:type="gramEnd"/>
+      <w:r>
+        <w:rPr>
+          <w:rFonts w:cstheme="minorHAnsi"/>
+          <w:sz w:val="24"/>
+          <w:szCs w:val="24"/>
+        </w:rPr>
+        <w:t xml:space="preserve">Cs = 100, cv = 5, </w:t>
+      </w:r>
+      <w:proofErr w:type="spellStart"/>
+      <w:r>
+        <w:rPr>
+          <w:rFonts w:cstheme="minorHAnsi"/>
+          <w:sz w:val="24"/>
+          <w:szCs w:val="24"/>
+        </w:rPr>
+        <w:t>max_iter</w:t>
+      </w:r>
+      <w:proofErr w:type="spellEnd"/>
+      <w:r>
+        <w:rPr>
+          <w:rFonts w:cstheme="minorHAnsi"/>
+          <w:sz w:val="24"/>
+          <w:szCs w:val="24"/>
+        </w:rPr>
+        <w:t xml:space="preserve"> = 100) and 0.96, 0.99, and 0.97 respectfully with a bagged </w:t>
+      </w:r>
+      <w:proofErr w:type="spellStart"/>
+      <w:r>
+        <w:rPr>
+          <w:rFonts w:cstheme="minorHAnsi"/>
+          <w:sz w:val="24"/>
+          <w:szCs w:val="24"/>
+        </w:rPr>
+        <w:t>LogRegCV</w:t>
+      </w:r>
+      <w:proofErr w:type="spellEnd"/>
+      <w:r>
+        <w:rPr>
+          <w:rFonts w:cstheme="minorHAnsi"/>
+          <w:sz w:val="24"/>
+          <w:szCs w:val="24"/>
+        </w:rPr>
+        <w:t xml:space="preserve"> with 15 estimators and </w:t>
+      </w:r>
+      <w:proofErr w:type="spellStart"/>
+      <w:r>
+        <w:rPr>
+          <w:rFonts w:cstheme="minorHAnsi"/>
+          <w:sz w:val="24"/>
+          <w:szCs w:val="24"/>
+        </w:rPr>
+        <w:t>scikit</w:t>
+      </w:r>
+      <w:proofErr w:type="spellEnd"/>
+      <w:r>
+        <w:rPr>
+          <w:rFonts w:cstheme="minorHAnsi"/>
+          <w:sz w:val="24"/>
+          <w:szCs w:val="24"/>
+        </w:rPr>
+        <w:t xml:space="preserve"> learn default parameters for the </w:t>
+      </w:r>
+      <w:proofErr w:type="spellStart"/>
+      <w:r>
+        <w:rPr>
+          <w:rFonts w:cstheme="minorHAnsi"/>
+          <w:sz w:val="24"/>
+          <w:szCs w:val="24"/>
+        </w:rPr>
+        <w:t>LogRegCV</w:t>
+      </w:r>
+      <w:proofErr w:type="spellEnd"/>
+      <w:r>
+        <w:rPr>
+          <w:rFonts w:cstheme="minorHAnsi"/>
+          <w:sz w:val="24"/>
+          <w:szCs w:val="24"/>
+        </w:rPr>
+        <w:t>.</w:t>
+      </w:r>
+    </w:p>
+    <w:p>
+      <w:pPr>
+        <w:spacing w:line="480" w:lineRule="auto"/>
+        <w:ind w:firstLine="720"/>
+        <w:rPr>
+          <w:rFonts w:cstheme="minorHAnsi"/>
+          <w:sz w:val="24"/>
+          <w:szCs w:val="24"/>
+        </w:rPr>
+      </w:pPr>
+      <w:r>
+        <w:rPr>
+          <w:rFonts w:cstheme="minorHAnsi"/>
+          <w:sz w:val="24"/>
+          <w:szCs w:val="24"/>
+        </w:rPr>
+        <w:lastRenderedPageBreak/>
+        <w:t>All model scores were validated over multiple stratified splits into training and testing sets.  The models with lowest and highest values for all metrics were done with a standard count vectorizer preprocessed with the same cleaner as described in the Methods section.</w:t>
+      </w:r>
+    </w:p>
+    <w:p>
+      <w:pPr>
+        <w:spacing w:line="480" w:lineRule="auto"/>
+        <w:ind w:firstLine="720"/>
+        <w:rPr>
+          <w:rFonts w:cstheme="minorHAnsi"/>
+          <w:sz w:val="24"/>
+          <w:szCs w:val="24"/>
+        </w:rPr>
+      </w:pPr>
+      <w:r>
+        <w:rPr>
+          <w:rFonts w:cstheme="minorHAnsi"/>
+          <w:sz w:val="24"/>
+          <w:szCs w:val="24"/>
+        </w:rPr>
+        <w:t xml:space="preserve">For the final </w:t>
+      </w:r>
+      <w:r>
+        <w:rPr>
+          <w:rFonts w:cstheme="minorHAnsi"/>
+          <w:sz w:val="24"/>
+          <w:szCs w:val="24"/>
+        </w:rPr>
+        <w:t xml:space="preserve">comparison between two </w:t>
+      </w:r>
+      <w:proofErr w:type="spellStart"/>
+      <w:r>
+        <w:rPr>
+          <w:rFonts w:cstheme="minorHAnsi"/>
+          <w:sz w:val="24"/>
+          <w:szCs w:val="24"/>
+        </w:rPr>
+        <w:t>LogRegCV</w:t>
+      </w:r>
+      <w:proofErr w:type="spellEnd"/>
+      <w:r>
+        <w:rPr>
+          <w:rFonts w:cstheme="minorHAnsi"/>
+          <w:sz w:val="24"/>
+          <w:szCs w:val="24"/>
+        </w:rPr>
+        <w:t xml:space="preserve"> </w:t>
+      </w:r>
+      <w:r>
+        <w:rPr>
+          <w:rFonts w:cstheme="minorHAnsi"/>
+          <w:sz w:val="24"/>
+          <w:szCs w:val="24"/>
+        </w:rPr>
+        <w:t xml:space="preserve">models </w:t>
+      </w:r>
+      <w:r>
+        <w:rPr>
+          <w:rFonts w:cstheme="minorHAnsi"/>
+          <w:sz w:val="24"/>
+          <w:szCs w:val="24"/>
+        </w:rPr>
+        <w:t>and a SVM</w:t>
+      </w:r>
+      <w:r>
+        <w:rPr>
+          <w:rFonts w:cstheme="minorHAnsi"/>
+          <w:sz w:val="24"/>
+          <w:szCs w:val="24"/>
+        </w:rPr>
+        <w:t xml:space="preserve"> model</w:t>
+      </w:r>
+      <w:r>
+        <w:rPr>
+          <w:rFonts w:cstheme="minorHAnsi"/>
+          <w:sz w:val="24"/>
+          <w:szCs w:val="24"/>
+        </w:rPr>
+        <w:t xml:space="preserve">, a base </w:t>
+      </w:r>
+      <w:proofErr w:type="spellStart"/>
+      <w:r>
+        <w:rPr>
+          <w:rFonts w:cstheme="minorHAnsi"/>
+          <w:sz w:val="24"/>
+          <w:szCs w:val="24"/>
+        </w:rPr>
+        <w:t>LogRegCV</w:t>
+      </w:r>
+      <w:proofErr w:type="spellEnd"/>
+      <w:r>
+        <w:rPr>
+          <w:rFonts w:cstheme="minorHAnsi"/>
+          <w:sz w:val="24"/>
+          <w:szCs w:val="24"/>
+        </w:rPr>
+        <w:t xml:space="preserve"> was decided as the best model for potential deployment because it classified one </w:t>
+      </w:r>
+      <w:proofErr w:type="gramStart"/>
+      <w:r>
+        <w:rPr>
+          <w:rFonts w:cstheme="minorHAnsi"/>
+          <w:sz w:val="24"/>
+          <w:szCs w:val="24"/>
+        </w:rPr>
+        <w:t>more true</w:t>
+      </w:r>
+      <w:proofErr w:type="gramEnd"/>
+      <w:r>
+        <w:rPr>
+          <w:rFonts w:cstheme="minorHAnsi"/>
+          <w:sz w:val="24"/>
+          <w:szCs w:val="24"/>
+        </w:rPr>
+        <w:t xml:space="preserve"> positive for an adjusted </w:t>
+      </w:r>
+      <w:proofErr w:type="spellStart"/>
+      <w:r>
+        <w:rPr>
+          <w:rFonts w:cstheme="minorHAnsi"/>
+          <w:sz w:val="24"/>
+          <w:szCs w:val="24"/>
+        </w:rPr>
+        <w:t>LogRegCV</w:t>
+      </w:r>
+      <w:proofErr w:type="spellEnd"/>
+      <w:r>
+        <w:rPr>
+          <w:rFonts w:cstheme="minorHAnsi"/>
+          <w:sz w:val="24"/>
+          <w:szCs w:val="24"/>
+        </w:rPr>
+        <w:t xml:space="preserve"> (Cs = 10, cv = 5, </w:t>
+      </w:r>
+      <w:proofErr w:type="spellStart"/>
+      <w:r>
+        <w:rPr>
+          <w:rFonts w:cstheme="minorHAnsi"/>
+          <w:sz w:val="24"/>
+          <w:szCs w:val="24"/>
+        </w:rPr>
+        <w:t>max_iter</w:t>
+      </w:r>
+      <w:proofErr w:type="spellEnd"/>
+      <w:r>
+        <w:rPr>
+          <w:rFonts w:cstheme="minorHAnsi"/>
+          <w:sz w:val="24"/>
+          <w:szCs w:val="24"/>
+        </w:rPr>
+        <w:t xml:space="preserve"> = 10).  Bagged </w:t>
+      </w:r>
+      <w:proofErr w:type="spellStart"/>
+      <w:r>
+        <w:rPr>
+          <w:rFonts w:cstheme="minorHAnsi"/>
+          <w:sz w:val="24"/>
+          <w:szCs w:val="24"/>
+        </w:rPr>
+        <w:t>LogRegCV</w:t>
+      </w:r>
+      <w:proofErr w:type="spellEnd"/>
+      <w:r>
+        <w:rPr>
+          <w:rFonts w:cstheme="minorHAnsi"/>
+          <w:sz w:val="24"/>
+          <w:szCs w:val="24"/>
+        </w:rPr>
+        <w:t xml:space="preserve"> did not give much better results over a non-bagged </w:t>
+      </w:r>
+      <w:proofErr w:type="spellStart"/>
+      <w:r>
+        <w:rPr>
+          <w:rFonts w:cstheme="minorHAnsi"/>
+          <w:sz w:val="24"/>
+          <w:szCs w:val="24"/>
+        </w:rPr>
+        <w:t>LogRegCV</w:t>
+      </w:r>
+      <w:proofErr w:type="spellEnd"/>
+      <w:r>
+        <w:rPr>
+          <w:rFonts w:cstheme="minorHAnsi"/>
+          <w:sz w:val="24"/>
+          <w:szCs w:val="24"/>
+        </w:rPr>
+        <w:t xml:space="preserve">.  </w:t>
+      </w:r>
+    </w:p>
+    <w:p>
+      <w:pPr>
+        <w:spacing w:line="480" w:lineRule="auto"/>
+        <w:jc w:val="center"/>
+        <w:rPr>
+          <w:rFonts w:asciiTheme="majorHAnsi" w:hAnsiTheme="majorHAnsi" w:cstheme="majorHAnsi"/>
+          <w:b/>
           <w:sz w:val="28"/>
           <w:szCs w:val="28"/>
-        </w:rPr>
-      </w:pPr>
-    </w:p>
-    <w:p>
-      <w:pPr>
-        <w:rPr>
-          <w:rFonts w:cstheme="minorHAnsi"/>
+          <w:u w:val="single"/>
+        </w:rPr>
+      </w:pPr>
+      <w:r>
+        <w:rPr>
+          <w:rFonts w:asciiTheme="majorHAnsi" w:hAnsiTheme="majorHAnsi" w:cstheme="majorHAnsi"/>
+          <w:b/>
           <w:sz w:val="28"/>
           <w:szCs w:val="28"/>
-        </w:rPr>
-      </w:pPr>
-    </w:p>
-    <w:p>
-      <w:pPr>
-        <w:rPr>
-          <w:rFonts w:cstheme="minorHAnsi"/>
+          <w:u w:val="single"/>
+        </w:rPr>
+        <w:t>Discussion</w:t>
+      </w:r>
+    </w:p>
+    <w:p>
+      <w:pPr>
+        <w:spacing w:line="480" w:lineRule="auto"/>
+        <w:rPr>
+          <w:rFonts w:cstheme="minorHAnsi"/>
+          <w:sz w:val="24"/>
+          <w:szCs w:val="24"/>
+        </w:rPr>
+      </w:pPr>
+      <w:r>
+        <w:rPr>
+          <w:rFonts w:cstheme="minorHAnsi"/>
+          <w:sz w:val="24"/>
+          <w:szCs w:val="24"/>
+        </w:rPr>
+        <w:tab/>
+        <w:t>Nearly all models outperformed the baseline model by nearly ten percentage points, with the maximum cl</w:t>
+      </w:r>
+      <w:r>
+        <w:rPr>
+          <w:rFonts w:cstheme="minorHAnsi"/>
+          <w:sz w:val="24"/>
+          <w:szCs w:val="24"/>
+        </w:rPr>
+        <w:t xml:space="preserve">assification accuracy of 95.5%.  </w:t>
+      </w:r>
+      <w:r>
+        <w:rPr>
+          <w:rFonts w:cstheme="minorHAnsi"/>
+          <w:sz w:val="24"/>
+          <w:szCs w:val="24"/>
+        </w:rPr>
+        <w:t xml:space="preserve">The slight variations in model accuracy, recall, precision, and f1 score are </w:t>
+      </w:r>
+      <w:r>
+        <w:rPr>
+          <w:rFonts w:cstheme="minorHAnsi"/>
+          <w:sz w:val="24"/>
+          <w:szCs w:val="24"/>
+        </w:rPr>
+        <w:t>miniscule</w:t>
+      </w:r>
+      <w:bookmarkStart w:id="0" w:name="_GoBack"/>
+      <w:bookmarkEnd w:id="0"/>
+      <w:r>
+        <w:rPr>
+          <w:rFonts w:cstheme="minorHAnsi"/>
+          <w:sz w:val="24"/>
+          <w:szCs w:val="24"/>
+        </w:rPr>
+        <w:t>.  An increase in accuracy or other classification metric can be attainted through hyperparameter optimization but the work and time required may not be worth it if the models are performing with nearly 95% accuracy.  Also, the randomness of the training/testing data split, despite stratification, may be more of a factor in the difference in accuracy and/or classification metric</w:t>
+      </w:r>
+      <w:r>
+        <w:rPr>
+          <w:rFonts w:cstheme="minorHAnsi"/>
+          <w:sz w:val="24"/>
+          <w:szCs w:val="24"/>
+        </w:rPr>
+        <w:t>s</w:t>
+      </w:r>
+      <w:r>
+        <w:rPr>
+          <w:rFonts w:cstheme="minorHAnsi"/>
+          <w:sz w:val="24"/>
+          <w:szCs w:val="24"/>
+        </w:rPr>
+        <w:t xml:space="preserve"> between the models than the hyperparameters.</w:t>
+      </w:r>
+    </w:p>
+    <w:p>
+      <w:pPr>
+        <w:spacing w:line="480" w:lineRule="auto"/>
+        <w:rPr>
+          <w:rFonts w:cstheme="minorHAnsi"/>
+          <w:sz w:val="24"/>
+          <w:szCs w:val="24"/>
+        </w:rPr>
+      </w:pPr>
+      <w:r>
+        <w:rPr>
+          <w:rFonts w:cstheme="minorHAnsi"/>
+          <w:sz w:val="24"/>
+          <w:szCs w:val="24"/>
+        </w:rPr>
+        <w:tab/>
+        <w:t xml:space="preserve">While the classification model does have a high accuracy in predicting classes obtained from using a LDA technique, caution must be exercised with these results.  Articles about boil-orders may not be evident solely on the article headline.  An example is the headline “Kutcher tells Council about water situation – Murray Ledger and Times.”  This article is about a boil-order but neither a computer nor a human would be able to infer that without reading the </w:t>
+      </w:r>
+      <w:r>
+        <w:rPr>
+          <w:rFonts w:cstheme="minorHAnsi"/>
+          <w:sz w:val="24"/>
+          <w:szCs w:val="24"/>
+        </w:rPr>
+        <w:lastRenderedPageBreak/>
+        <w:t>article text.  Unfortunately, precision web scrapping for article text across many different news sites is a challenging task due to unstructured HTML formats.  Further work in the future should try the same process on article text.</w:t>
+      </w:r>
+    </w:p>
+    <w:p>
+      <w:pPr>
+        <w:spacing w:line="480" w:lineRule="auto"/>
+        <w:rPr>
+          <w:rFonts w:cstheme="minorHAnsi"/>
+          <w:sz w:val="24"/>
+          <w:szCs w:val="24"/>
+        </w:rPr>
+      </w:pPr>
+      <w:r>
+        <w:rPr>
+          <w:rFonts w:cstheme="minorHAnsi"/>
+          <w:sz w:val="24"/>
+          <w:szCs w:val="24"/>
+        </w:rPr>
+        <w:tab/>
+        <w:t>Webs-scraping data also has its own challenges concerning how websites can permanently move or go down and articles can be deleted.  Luckily, the HealthMap saves the raw HTML that it scrapes but this data was not accessible through the .csv.  The author does not know if an API exists or if there is a way to access these stored HTMLs.</w:t>
+      </w:r>
+    </w:p>
+    <w:p>
+      <w:pPr>
+        <w:spacing w:line="480" w:lineRule="auto"/>
+        <w:rPr>
+          <w:rFonts w:cstheme="minorHAnsi"/>
+          <w:sz w:val="24"/>
+          <w:szCs w:val="24"/>
+        </w:rPr>
+      </w:pPr>
+      <w:r>
+        <w:rPr>
+          <w:rFonts w:cstheme="minorHAnsi"/>
+          <w:sz w:val="24"/>
+          <w:szCs w:val="24"/>
+        </w:rPr>
+        <w:tab/>
+        <w:t xml:space="preserve">There may be a concern in the value of using unstructured LDA clustering to assign a “ground truth” to a dataset.  This technique would not be useful if there was no domain knowledge about the articles in the dataset.  </w:t>
+      </w:r>
+      <w:r>
+        <w:rPr>
+          <w:rFonts w:cstheme="minorHAnsi"/>
+          <w:sz w:val="24"/>
+          <w:szCs w:val="24"/>
+        </w:rPr>
+        <w:t xml:space="preserve">However, </w:t>
+      </w:r>
+      <w:r>
+        <w:rPr>
+          <w:rFonts w:cstheme="minorHAnsi"/>
+          <w:sz w:val="24"/>
+          <w:szCs w:val="24"/>
+        </w:rPr>
+        <w:t xml:space="preserve">the domain knowledge </w:t>
+      </w:r>
+      <w:r>
+        <w:rPr>
+          <w:rFonts w:cstheme="minorHAnsi"/>
+          <w:sz w:val="24"/>
+          <w:szCs w:val="24"/>
+        </w:rPr>
+        <w:t xml:space="preserve">of the author, along with the validation process, shows that LDA can be a useful technique to </w:t>
+      </w:r>
+      <w:r>
+        <w:rPr>
+          <w:rFonts w:cstheme="minorHAnsi"/>
+          <w:sz w:val="24"/>
+          <w:szCs w:val="24"/>
+        </w:rPr>
+        <w:t xml:space="preserve">separate a single class dataset into multiple classes given adequate domain understanding. </w:t>
+      </w:r>
+    </w:p>
+    <w:p>
+      <w:pPr>
+        <w:spacing w:line="480" w:lineRule="auto"/>
+        <w:jc w:val="center"/>
+        <w:rPr>
+          <w:rFonts w:asciiTheme="majorHAnsi" w:hAnsiTheme="majorHAnsi" w:cstheme="majorHAnsi"/>
+          <w:b/>
           <w:sz w:val="28"/>
           <w:szCs w:val="28"/>
-        </w:rPr>
-      </w:pPr>
-    </w:p>
-    <w:p>
-      <w:pPr>
-        <w:rPr>
-          <w:rFonts w:cstheme="minorHAnsi"/>
+          <w:u w:val="single"/>
+        </w:rPr>
+      </w:pPr>
+      <w:r>
+        <w:rPr>
+          <w:rFonts w:asciiTheme="majorHAnsi" w:hAnsiTheme="majorHAnsi" w:cstheme="majorHAnsi"/>
+          <w:b/>
           <w:sz w:val="28"/>
           <w:szCs w:val="28"/>
-        </w:rPr>
-      </w:pPr>
-    </w:p>
-    <w:p>
-      <w:pPr>
-        <w:rPr>
-          <w:rFonts w:cstheme="minorHAnsi"/>
+          <w:u w:val="single"/>
+        </w:rPr>
+        <w:t>Conclusion</w:t>
+      </w:r>
+    </w:p>
+    <w:p>
+      <w:pPr>
+        <w:spacing w:line="480" w:lineRule="auto"/>
+        <w:rPr>
+          <w:rFonts w:cstheme="minorHAnsi"/>
+          <w:sz w:val="24"/>
+          <w:szCs w:val="24"/>
+        </w:rPr>
+      </w:pPr>
+      <w:r>
+        <w:rPr>
+          <w:rFonts w:cstheme="minorHAnsi"/>
+          <w:sz w:val="24"/>
+          <w:szCs w:val="24"/>
+        </w:rPr>
+        <w:tab/>
+        <w:t>Transparent information on boil-orders are in need as shown in previous disasters with Moore Bend, Missouri, and Flint, Michigan.  The flow of transparent information regarding water quality issues, including boil-orders, can be difficult because of the nature of private companies controlling the water supplies and disinfection protocols.  Using non-traditional disease outbreak tools, like the HealthMap, can be useful in obtaining transparent information.  With an adequate domain understanding and a technique like LDA, multiclass information can be gathered from a single class data source and then be used to build a predictive model for future articles.</w:t>
+      </w:r>
+    </w:p>
+    <w:p>
+      <w:pPr>
+        <w:spacing w:line="480" w:lineRule="auto"/>
+        <w:jc w:val="center"/>
+        <w:rPr>
+          <w:rFonts w:asciiTheme="majorHAnsi" w:hAnsiTheme="majorHAnsi" w:cstheme="majorHAnsi"/>
+          <w:b/>
           <w:sz w:val="28"/>
           <w:szCs w:val="28"/>
-        </w:rPr>
-      </w:pPr>
-    </w:p>
-    <w:p>
-      <w:pPr>
-        <w:rPr>
-          <w:rFonts w:cstheme="minorHAnsi"/>
+          <w:u w:val="single"/>
+        </w:rPr>
+      </w:pPr>
+      <w:r>
+        <w:rPr>
+          <w:rFonts w:asciiTheme="majorHAnsi" w:hAnsiTheme="majorHAnsi" w:cstheme="majorHAnsi"/>
+          <w:b/>
           <w:sz w:val="28"/>
           <w:szCs w:val="28"/>
-        </w:rPr>
-      </w:pPr>
-    </w:p>
-    <w:p>
-      <w:pPr>
-        <w:rPr>
-          <w:rFonts w:cstheme="minorHAnsi"/>
-          <w:sz w:val="28"/>
-          <w:szCs w:val="28"/>
-        </w:rPr>
-      </w:pPr>
-      <w:r>
-        <w:rPr>
-          <w:rFonts w:cstheme="minorHAnsi"/>
-          <w:sz w:val="28"/>
-          <w:szCs w:val="28"/>
-        </w:rPr>
-        <w:tab/>
+          <w:u w:val="single"/>
+        </w:rPr>
+        <w:lastRenderedPageBreak/>
+        <w:t>References</w:t>
       </w:r>
     </w:p>
     <w:p>
@@ -3741,6 +6616,7 @@
   <w:style w:type="character" w:default="1" w:styleId="DefaultParagraphFont">
     <w:name w:val="Default Paragraph Font"/>
     <w:uiPriority w:val="1"/>
+    <w:semiHidden/>
     <w:unhideWhenUsed/>
   </w:style>
   <w:style w:type="table" w:default="1" w:styleId="TableNormal">

</xml_diff>